<commit_message>
fixed minor typo in report
</commit_message>
<xml_diff>
--- a/D2/resources/Deliverable 2 Report.docx
+++ b/D2/resources/Deliverable 2 Report.docx
@@ -252,16 +252,24 @@
         </w:rPr>
         <w:t xml:space="preserve">Prepared by </w:t>
       </w:r>
-      <w:proofErr w:type="spellStart"/>
       <w:r>
         <w:rPr>
           <w:rFonts w:asciiTheme="majorHAnsi" w:hAnsiTheme="majorHAnsi" w:cstheme="majorHAnsi"/>
           <w:b/>
           <w:i/>
         </w:rPr>
-        <w:t>GoondSquad</w:t>
-      </w:r>
-      <w:proofErr w:type="spellEnd"/>
+        <w:t>Goon</w:t>
+      </w:r>
+      <w:bookmarkStart w:id="0" w:name="_GoBack"/>
+      <w:bookmarkEnd w:id="0"/>
+      <w:r>
+        <w:rPr>
+          <w:rFonts w:asciiTheme="majorHAnsi" w:hAnsiTheme="majorHAnsi" w:cstheme="majorHAnsi"/>
+          <w:b/>
+          <w:i/>
+        </w:rPr>
+        <w:t>Squad</w:t>
+      </w:r>
       <w:r>
         <w:rPr>
           <w:rFonts w:asciiTheme="majorHAnsi" w:hAnsiTheme="majorHAnsi" w:cstheme="majorHAnsi"/>
@@ -277,28 +285,12 @@
           <w:rFonts w:asciiTheme="majorHAnsi" w:hAnsiTheme="majorHAnsi" w:cstheme="majorHAnsi"/>
         </w:rPr>
       </w:pPr>
-      <w:proofErr w:type="spellStart"/>
       <w:r>
         <w:rPr>
           <w:rFonts w:asciiTheme="majorHAnsi" w:hAnsiTheme="majorHAnsi" w:cstheme="majorHAnsi"/>
         </w:rPr>
-        <w:t>Swarnajyoti</w:t>
-      </w:r>
-      <w:proofErr w:type="spellEnd"/>
-      <w:r>
-        <w:rPr>
-          <w:rFonts w:asciiTheme="majorHAnsi" w:hAnsiTheme="majorHAnsi" w:cstheme="majorHAnsi"/>
-        </w:rPr>
-        <w:t xml:space="preserve"> </w:t>
-      </w:r>
-      <w:proofErr w:type="spellStart"/>
-      <w:r>
-        <w:rPr>
-          <w:rFonts w:asciiTheme="majorHAnsi" w:hAnsiTheme="majorHAnsi" w:cstheme="majorHAnsi"/>
-        </w:rPr>
-        <w:t>Datta</w:t>
-      </w:r>
-      <w:proofErr w:type="spellEnd"/>
+        <w:t>Swarnajyoti Datta</w:t>
+      </w:r>
     </w:p>
     <w:p>
       <w:pPr>
@@ -312,16 +304,8 @@
         <w:rPr>
           <w:rFonts w:asciiTheme="majorHAnsi" w:hAnsiTheme="majorHAnsi" w:cstheme="majorHAnsi"/>
         </w:rPr>
-        <w:t xml:space="preserve">Nikki L. </w:t>
-      </w:r>
-      <w:proofErr w:type="spellStart"/>
-      <w:r>
-        <w:rPr>
-          <w:rFonts w:asciiTheme="majorHAnsi" w:hAnsiTheme="majorHAnsi" w:cstheme="majorHAnsi"/>
-        </w:rPr>
-        <w:t>Quibin</w:t>
-      </w:r>
-      <w:proofErr w:type="spellEnd"/>
+        <w:t>Nikki L. Quibin</w:t>
+      </w:r>
     </w:p>
     <w:p>
       <w:pPr>
@@ -331,19 +315,11 @@
           <w:rFonts w:asciiTheme="majorHAnsi" w:hAnsiTheme="majorHAnsi" w:cstheme="majorHAnsi"/>
         </w:rPr>
       </w:pPr>
-      <w:proofErr w:type="spellStart"/>
       <w:r>
         <w:rPr>
           <w:rFonts w:asciiTheme="majorHAnsi" w:hAnsiTheme="majorHAnsi" w:cstheme="majorHAnsi"/>
         </w:rPr>
-        <w:t>Junil</w:t>
-      </w:r>
-      <w:proofErr w:type="spellEnd"/>
-      <w:r>
-        <w:rPr>
-          <w:rFonts w:asciiTheme="majorHAnsi" w:hAnsiTheme="majorHAnsi" w:cstheme="majorHAnsi"/>
-        </w:rPr>
-        <w:t xml:space="preserve"> Patel</w:t>
+        <w:t>Junil Patel</w:t>
       </w:r>
     </w:p>
     <w:p>
@@ -354,19 +330,11 @@
           <w:rFonts w:asciiTheme="majorHAnsi" w:hAnsiTheme="majorHAnsi" w:cstheme="majorHAnsi"/>
         </w:rPr>
       </w:pPr>
-      <w:proofErr w:type="spellStart"/>
       <w:r>
         <w:rPr>
           <w:rFonts w:asciiTheme="majorHAnsi" w:hAnsiTheme="majorHAnsi" w:cstheme="majorHAnsi"/>
         </w:rPr>
-        <w:t>Beiyang</w:t>
-      </w:r>
-      <w:proofErr w:type="spellEnd"/>
-      <w:r>
-        <w:rPr>
-          <w:rFonts w:asciiTheme="majorHAnsi" w:hAnsiTheme="majorHAnsi" w:cstheme="majorHAnsi"/>
-        </w:rPr>
-        <w:t xml:space="preserve"> Liu</w:t>
+        <w:t>Beiyang Liu</w:t>
       </w:r>
     </w:p>
     <w:p>
@@ -392,19 +360,11 @@
           <w:rFonts w:asciiTheme="majorHAnsi" w:hAnsiTheme="majorHAnsi" w:cstheme="majorHAnsi"/>
         </w:rPr>
       </w:pPr>
-      <w:proofErr w:type="spellStart"/>
       <w:r>
         <w:rPr>
           <w:rFonts w:asciiTheme="majorHAnsi" w:hAnsiTheme="majorHAnsi" w:cstheme="majorHAnsi"/>
         </w:rPr>
-        <w:t>Hajoon</w:t>
-      </w:r>
-      <w:proofErr w:type="spellEnd"/>
-      <w:r>
-        <w:rPr>
-          <w:rFonts w:asciiTheme="majorHAnsi" w:hAnsiTheme="majorHAnsi" w:cstheme="majorHAnsi"/>
-        </w:rPr>
-        <w:t xml:space="preserve"> Choi</w:t>
+        <w:t>Hajoon Choi</w:t>
       </w:r>
     </w:p>
     <w:p>
@@ -1244,7 +1204,7 @@
           <w:rFonts w:ascii="Times New Roman" w:hAnsi="Times New Roman" w:cs="Times New Roman"/>
         </w:rPr>
       </w:pPr>
-      <w:bookmarkStart w:id="0" w:name="_Toc505321828"/>
+      <w:bookmarkStart w:id="1" w:name="_Toc505321828"/>
       <w:r>
         <w:rPr>
           <w:rFonts w:ascii="Times New Roman" w:hAnsi="Times New Roman" w:cs="Times New Roman"/>
@@ -1258,7 +1218,7 @@
         </w:rPr>
         <w:t>Commentary on Architecture</w:t>
       </w:r>
-      <w:bookmarkEnd w:id="0"/>
+      <w:bookmarkEnd w:id="1"/>
     </w:p>
     <w:p>
       <w:pPr>
@@ -1269,14 +1229,14 @@
           <w:color w:val="140E0B" w:themeColor="text2"/>
         </w:rPr>
       </w:pPr>
-      <w:bookmarkStart w:id="1" w:name="_Toc505321829"/>
+      <w:bookmarkStart w:id="2" w:name="_Toc505321829"/>
       <w:r>
         <w:rPr>
           <w:rFonts w:ascii="Times New Roman" w:hAnsi="Times New Roman" w:cs="Times New Roman"/>
         </w:rPr>
         <w:t>Introduction</w:t>
       </w:r>
-      <w:bookmarkEnd w:id="1"/>
+      <w:bookmarkEnd w:id="2"/>
     </w:p>
     <w:p>
       <w:pPr>
@@ -1448,25 +1408,7 @@
                                 <w:sz w:val="20"/>
                                 <w:szCs w:val="20"/>
                               </w:rPr>
-                              <w:t xml:space="preserve">: A component diagram of </w:t>
-                            </w:r>
-                            <w:proofErr w:type="spellStart"/>
-                            <w:r>
-                              <w:rPr>
-                                <w:rFonts w:asciiTheme="majorHAnsi" w:hAnsiTheme="majorHAnsi" w:cstheme="majorHAnsi"/>
-                                <w:sz w:val="20"/>
-                                <w:szCs w:val="20"/>
-                              </w:rPr>
-                              <w:t>Matplotlib</w:t>
-                            </w:r>
-                            <w:proofErr w:type="spellEnd"/>
-                            <w:r>
-                              <w:rPr>
-                                <w:rFonts w:asciiTheme="majorHAnsi" w:hAnsiTheme="majorHAnsi" w:cstheme="majorHAnsi"/>
-                                <w:sz w:val="20"/>
-                                <w:szCs w:val="20"/>
-                              </w:rPr>
-                              <w:t xml:space="preserve"> showing the three layers and key components</w:t>
+                              <w:t>: A component diagram of Matplotlib showing the three layers and key components</w:t>
                             </w:r>
                           </w:p>
                         </w:txbxContent>
@@ -1562,25 +1504,7 @@
                           <w:sz w:val="20"/>
                           <w:szCs w:val="20"/>
                         </w:rPr>
-                        <w:t xml:space="preserve">: A component diagram of </w:t>
-                      </w:r>
-                      <w:proofErr w:type="spellStart"/>
-                      <w:r>
-                        <w:rPr>
-                          <w:rFonts w:asciiTheme="majorHAnsi" w:hAnsiTheme="majorHAnsi" w:cstheme="majorHAnsi"/>
-                          <w:sz w:val="20"/>
-                          <w:szCs w:val="20"/>
-                        </w:rPr>
-                        <w:t>Matplotlib</w:t>
-                      </w:r>
-                      <w:proofErr w:type="spellEnd"/>
-                      <w:r>
-                        <w:rPr>
-                          <w:rFonts w:asciiTheme="majorHAnsi" w:hAnsiTheme="majorHAnsi" w:cstheme="majorHAnsi"/>
-                          <w:sz w:val="20"/>
-                          <w:szCs w:val="20"/>
-                        </w:rPr>
-                        <w:t xml:space="preserve"> showing the three layers and key components</w:t>
+                        <w:t>: A component diagram of Matplotlib showing the three layers and key components</w:t>
                       </w:r>
                     </w:p>
                   </w:txbxContent>
@@ -1597,14 +1521,12 @@
         </w:rPr>
         <w:t xml:space="preserve">According to official documentation, </w:t>
       </w:r>
-      <w:proofErr w:type="spellStart"/>
       <w:r>
         <w:rPr>
           <w:rFonts w:ascii="Times New Roman" w:hAnsi="Times New Roman" w:cs="Times New Roman"/>
         </w:rPr>
         <w:t>Matplotlib’s</w:t>
       </w:r>
-      <w:proofErr w:type="spellEnd"/>
       <w:r>
         <w:rPr>
           <w:rFonts w:ascii="Times New Roman" w:hAnsi="Times New Roman" w:cs="Times New Roman"/>
@@ -1753,21 +1675,7 @@
         <w:rPr>
           <w:rFonts w:ascii="Times New Roman" w:hAnsi="Times New Roman" w:cs="Times New Roman"/>
         </w:rPr>
-        <w:t xml:space="preserve"> (the top-level </w:t>
-      </w:r>
-      <w:proofErr w:type="spellStart"/>
-      <w:r>
-        <w:rPr>
-          <w:rFonts w:ascii="Times New Roman" w:hAnsi="Times New Roman" w:cs="Times New Roman"/>
-        </w:rPr>
-        <w:t>Matplotlib</w:t>
-      </w:r>
-      <w:proofErr w:type="spellEnd"/>
-      <w:r>
-        <w:rPr>
-          <w:rFonts w:ascii="Times New Roman" w:hAnsi="Times New Roman" w:cs="Times New Roman"/>
-        </w:rPr>
-        <w:t xml:space="preserve"> object).</w:t>
+        <w:t xml:space="preserve"> (the top-level Matplotlib object).</w:t>
       </w:r>
       <w:r>
         <w:rPr>
@@ -1879,9 +1787,7 @@
           <w:rFonts w:ascii="Times New Roman" w:hAnsi="Times New Roman" w:cs="Times New Roman"/>
         </w:rPr>
       </w:pPr>
-      <w:bookmarkStart w:id="2" w:name="_Toc505321830"/>
-      <w:bookmarkStart w:id="3" w:name="_GoBack"/>
-      <w:bookmarkEnd w:id="3"/>
+      <w:bookmarkStart w:id="3" w:name="_Toc505321830"/>
       <w:r>
         <w:rPr>
           <w:rFonts w:ascii="Times New Roman" w:hAnsi="Times New Roman" w:cs="Times New Roman"/>
@@ -1901,48 +1807,74 @@
         </w:rPr>
         <w:t>: The Backend</w:t>
       </w:r>
-      <w:bookmarkEnd w:id="2"/>
-    </w:p>
-    <w:p>
-      <w:pPr>
-        <w:rPr>
-          <w:rFonts w:ascii="Times New Roman" w:hAnsi="Times New Roman" w:cs="Times New Roman"/>
-        </w:rPr>
-      </w:pPr>
-      <w:r>
-        <w:rPr>
-          <w:rFonts w:ascii="Times New Roman" w:hAnsi="Times New Roman" w:cs="Times New Roman"/>
-        </w:rPr>
-        <w:t xml:space="preserve">The backbone of MPL consists of the </w:t>
-      </w:r>
-      <w:proofErr w:type="spellStart"/>
-      <w:r>
-        <w:rPr>
-          <w:rFonts w:ascii="Times New Roman" w:hAnsi="Times New Roman" w:cs="Times New Roman"/>
-        </w:rPr>
-        <w:t>FigureCanvas</w:t>
-      </w:r>
-      <w:proofErr w:type="spellEnd"/>
-      <w:r>
-        <w:rPr>
-          <w:rFonts w:ascii="Times New Roman" w:hAnsi="Times New Roman" w:cs="Times New Roman"/>
-        </w:rPr>
-        <w:t xml:space="preserve"> and Renderer pair.</w:t>
-      </w:r>
-      <w:r>
-        <w:rPr>
-          <w:rFonts w:ascii="Times New Roman" w:hAnsi="Times New Roman" w:cs="Times New Roman"/>
-        </w:rPr>
-        <w:t xml:space="preserve"> The </w:t>
-      </w:r>
-      <w:proofErr w:type="spellStart"/>
-      <w:r>
-        <w:rPr>
-          <w:rFonts w:ascii="Times New Roman" w:hAnsi="Times New Roman" w:cs="Times New Roman"/>
-        </w:rPr>
-        <w:t>FigureCanvas</w:t>
-      </w:r>
-      <w:proofErr w:type="spellEnd"/>
+      <w:bookmarkEnd w:id="3"/>
+    </w:p>
+    <w:p>
+      <w:pPr>
+        <w:rPr>
+          <w:rFonts w:ascii="Times New Roman" w:hAnsi="Times New Roman" w:cs="Times New Roman"/>
+        </w:rPr>
+      </w:pPr>
+      <w:r>
+        <w:rPr>
+          <w:rFonts w:ascii="Times New Roman" w:hAnsi="Times New Roman" w:cs="Times New Roman"/>
+        </w:rPr>
+        <w:t>The backbone of MPL consists of the FigureCanvas and Renderer pair.</w:t>
+      </w:r>
+      <w:r>
+        <w:rPr>
+          <w:rFonts w:ascii="Times New Roman" w:hAnsi="Times New Roman" w:cs="Times New Roman"/>
+        </w:rPr>
+        <w:t xml:space="preserve"> The FigureCanvas </w:t>
+      </w:r>
+      <w:r>
+        <w:rPr>
+          <w:rFonts w:ascii="Times New Roman" w:hAnsi="Times New Roman" w:cs="Times New Roman"/>
+        </w:rPr>
+        <w:t>component is an encapsulation</w:t>
+      </w:r>
+      <w:r>
+        <w:rPr>
+          <w:rFonts w:ascii="Times New Roman" w:hAnsi="Times New Roman" w:cs="Times New Roman"/>
+        </w:rPr>
+        <w:t xml:space="preserve"> of an object on which drawings occur.</w:t>
+      </w:r>
+      <w:r>
+        <w:rPr>
+          <w:rFonts w:ascii="Times New Roman" w:hAnsi="Times New Roman" w:cs="Times New Roman"/>
+        </w:rPr>
+        <w:t xml:space="preserve"> The Renderer</w:t>
+      </w:r>
+      <w:r>
+        <w:rPr>
+          <w:rFonts w:ascii="Times New Roman" w:hAnsi="Times New Roman" w:cs="Times New Roman"/>
+        </w:rPr>
+        <w:t xml:space="preserve"> knows how to draw onto it.</w:t>
+      </w:r>
+      <w:r>
+        <w:rPr>
+          <w:rFonts w:ascii="Times New Roman" w:hAnsi="Times New Roman" w:cs="Times New Roman"/>
+        </w:rPr>
+        <w:t xml:space="preserve"> These are highly coupled components</w:t>
+      </w:r>
+      <w:r>
+        <w:rPr>
+          <w:rFonts w:ascii="Times New Roman" w:hAnsi="Times New Roman" w:cs="Times New Roman"/>
+        </w:rPr>
+        <w:t>,</w:t>
+      </w:r>
+      <w:r>
+        <w:rPr>
+          <w:rFonts w:ascii="Times New Roman" w:hAnsi="Times New Roman" w:cs="Times New Roman"/>
+        </w:rPr>
+        <w:t xml:space="preserve"> as </w:t>
+      </w:r>
+      <w:r>
+        <w:rPr>
+          <w:rFonts w:ascii="Times New Roman" w:hAnsi="Times New Roman" w:cs="Times New Roman"/>
+        </w:rPr>
+        <w:t>any</w:t>
+      </w:r>
       <w:r>
         <w:rPr>
           <w:rFonts w:ascii="Times New Roman" w:hAnsi="Times New Roman" w:cs="Times New Roman"/>
@@ -1953,31 +1885,537 @@
         <w:rPr>
           <w:rFonts w:ascii="Times New Roman" w:hAnsi="Times New Roman" w:cs="Times New Roman"/>
         </w:rPr>
-        <w:t>component is an encapsulation</w:t>
-      </w:r>
-      <w:r>
-        <w:rPr>
-          <w:rFonts w:ascii="Times New Roman" w:hAnsi="Times New Roman" w:cs="Times New Roman"/>
-        </w:rPr>
-        <w:t xml:space="preserve"> of an object on which drawings occur.</w:t>
-      </w:r>
-      <w:r>
-        <w:rPr>
-          <w:rFonts w:ascii="Times New Roman" w:hAnsi="Times New Roman" w:cs="Times New Roman"/>
-        </w:rPr>
-        <w:t xml:space="preserve"> The Renderer</w:t>
-      </w:r>
-      <w:r>
-        <w:rPr>
-          <w:rFonts w:ascii="Times New Roman" w:hAnsi="Times New Roman" w:cs="Times New Roman"/>
-        </w:rPr>
-        <w:t xml:space="preserve"> knows how to draw onto it.</w:t>
-      </w:r>
-      <w:r>
-        <w:rPr>
-          <w:rFonts w:ascii="Times New Roman" w:hAnsi="Times New Roman" w:cs="Times New Roman"/>
-        </w:rPr>
-        <w:t xml:space="preserve"> These are highly coupled components</w:t>
+        <w:t xml:space="preserve">implementation of </w:t>
+      </w:r>
+      <w:r>
+        <w:rPr>
+          <w:rFonts w:ascii="Times New Roman" w:hAnsi="Times New Roman" w:cs="Times New Roman"/>
+        </w:rPr>
+        <w:t xml:space="preserve">either </w:t>
+      </w:r>
+      <w:r>
+        <w:rPr>
+          <w:rFonts w:ascii="Times New Roman" w:hAnsi="Times New Roman" w:cs="Times New Roman"/>
+        </w:rPr>
+        <w:t xml:space="preserve">of them </w:t>
+      </w:r>
+      <w:r>
+        <w:rPr>
+          <w:rFonts w:ascii="Times New Roman" w:hAnsi="Times New Roman" w:cs="Times New Roman"/>
+        </w:rPr>
+        <w:t xml:space="preserve">requires knowledge about </w:t>
+      </w:r>
+      <w:r>
+        <w:rPr>
+          <w:rFonts w:ascii="Times New Roman" w:hAnsi="Times New Roman" w:cs="Times New Roman"/>
+        </w:rPr>
+        <w:t>how the</w:t>
+      </w:r>
+      <w:r>
+        <w:rPr>
+          <w:rFonts w:ascii="Times New Roman" w:hAnsi="Times New Roman" w:cs="Times New Roman"/>
+        </w:rPr>
+        <w:t xml:space="preserve"> other is implemented.</w:t>
+      </w:r>
+      <w:r>
+        <w:rPr>
+          <w:rFonts w:ascii="Times New Roman" w:hAnsi="Times New Roman" w:cs="Times New Roman"/>
+        </w:rPr>
+        <w:t xml:space="preserve"> There are several selectable</w:t>
+      </w:r>
+      <w:r>
+        <w:rPr>
+          <w:rFonts w:ascii="Times New Roman" w:hAnsi="Times New Roman" w:cs="Times New Roman"/>
+        </w:rPr>
+        <w:t xml:space="preserve"> backends currently present in MPL</w:t>
+      </w:r>
+      <w:r>
+        <w:rPr>
+          <w:rFonts w:ascii="Times New Roman" w:hAnsi="Times New Roman" w:cs="Times New Roman"/>
+        </w:rPr>
+        <w:t xml:space="preserve"> (</w:t>
+      </w:r>
+      <w:r>
+        <w:rPr>
+          <w:rFonts w:ascii="Times New Roman" w:hAnsi="Times New Roman" w:cs="Times New Roman"/>
+        </w:rPr>
+        <w:t xml:space="preserve">each </w:t>
+      </w:r>
+      <w:r>
+        <w:rPr>
+          <w:rFonts w:ascii="Times New Roman" w:hAnsi="Times New Roman" w:cs="Times New Roman"/>
+        </w:rPr>
+        <w:t>as a FigureCanvas/Renderer pair</w:t>
+      </w:r>
+      <w:r>
+        <w:rPr>
+          <w:rFonts w:ascii="Times New Roman" w:hAnsi="Times New Roman" w:cs="Times New Roman"/>
+        </w:rPr>
+        <w:t>) and Figure 1 shows a few of them along with the external libraries they utilize (neither is exhaustive)</w:t>
+      </w:r>
+      <w:r>
+        <w:rPr>
+          <w:rFonts w:ascii="Times New Roman" w:hAnsi="Times New Roman" w:cs="Times New Roman"/>
+        </w:rPr>
+        <w:t>.</w:t>
+      </w:r>
+      <w:r>
+        <w:rPr>
+          <w:rFonts w:ascii="Times New Roman" w:hAnsi="Times New Roman" w:cs="Times New Roman"/>
+        </w:rPr>
+        <w:t xml:space="preserve"> </w:t>
+      </w:r>
+      <w:r>
+        <w:rPr>
+          <w:rFonts w:ascii="Times New Roman" w:hAnsi="Times New Roman" w:cs="Times New Roman"/>
+        </w:rPr>
+        <w:t xml:space="preserve">Other than the </w:t>
+      </w:r>
+      <w:r>
+        <w:rPr>
+          <w:rFonts w:ascii="Times New Roman" w:hAnsi="Times New Roman" w:cs="Times New Roman"/>
+        </w:rPr>
+        <w:t>requirement</w:t>
+      </w:r>
+      <w:r>
+        <w:rPr>
+          <w:rFonts w:ascii="Times New Roman" w:hAnsi="Times New Roman" w:cs="Times New Roman"/>
+        </w:rPr>
+        <w:t xml:space="preserve"> that </w:t>
+      </w:r>
+      <w:r>
+        <w:rPr>
+          <w:rFonts w:ascii="Times New Roman" w:hAnsi="Times New Roman" w:cs="Times New Roman"/>
+        </w:rPr>
+        <w:t xml:space="preserve">a user </w:t>
+      </w:r>
+      <w:r>
+        <w:rPr>
+          <w:rFonts w:ascii="Times New Roman" w:hAnsi="Times New Roman" w:cs="Times New Roman"/>
+        </w:rPr>
+        <w:t xml:space="preserve">or </w:t>
+      </w:r>
+      <w:r>
+        <w:rPr>
+          <w:rFonts w:ascii="Times New Roman" w:hAnsi="Times New Roman" w:cs="Times New Roman"/>
+        </w:rPr>
+        <w:t xml:space="preserve">pyplot </w:t>
+      </w:r>
+      <w:r>
+        <w:rPr>
+          <w:rFonts w:ascii="Times New Roman" w:hAnsi="Times New Roman" w:cs="Times New Roman"/>
+        </w:rPr>
+        <w:t>must choose one</w:t>
+      </w:r>
+      <w:r>
+        <w:rPr>
+          <w:rFonts w:ascii="Times New Roman" w:hAnsi="Times New Roman" w:cs="Times New Roman"/>
+        </w:rPr>
+        <w:t xml:space="preserve"> to use</w:t>
+      </w:r>
+      <w:r>
+        <w:rPr>
+          <w:rFonts w:ascii="Times New Roman" w:hAnsi="Times New Roman" w:cs="Times New Roman"/>
+        </w:rPr>
+        <w:t xml:space="preserve">, </w:t>
+      </w:r>
+      <w:r>
+        <w:rPr>
+          <w:rFonts w:ascii="Times New Roman" w:hAnsi="Times New Roman" w:cs="Times New Roman"/>
+        </w:rPr>
+        <w:t>t</w:t>
+      </w:r>
+      <w:r>
+        <w:rPr>
+          <w:rFonts w:ascii="Times New Roman" w:hAnsi="Times New Roman" w:cs="Times New Roman"/>
+        </w:rPr>
+        <w:t xml:space="preserve">he details of these </w:t>
+      </w:r>
+      <w:r>
+        <w:rPr>
+          <w:rFonts w:ascii="Times New Roman" w:hAnsi="Times New Roman" w:cs="Times New Roman"/>
+        </w:rPr>
+        <w:t>components</w:t>
+      </w:r>
+      <w:r>
+        <w:rPr>
+          <w:rFonts w:ascii="Times New Roman" w:hAnsi="Times New Roman" w:cs="Times New Roman"/>
+        </w:rPr>
+        <w:t xml:space="preserve"> and their implementations</w:t>
+      </w:r>
+      <w:r>
+        <w:rPr>
+          <w:rFonts w:ascii="Times New Roman" w:hAnsi="Times New Roman" w:cs="Times New Roman"/>
+        </w:rPr>
+        <w:t xml:space="preserve"> </w:t>
+      </w:r>
+      <w:r>
+        <w:rPr>
+          <w:rFonts w:ascii="Times New Roman" w:hAnsi="Times New Roman" w:cs="Times New Roman"/>
+        </w:rPr>
+        <w:t xml:space="preserve">are abstracted </w:t>
+      </w:r>
+      <w:r>
+        <w:rPr>
+          <w:rFonts w:ascii="Times New Roman" w:hAnsi="Times New Roman" w:cs="Times New Roman"/>
+        </w:rPr>
+        <w:t>away</w:t>
+      </w:r>
+      <w:r>
+        <w:rPr>
+          <w:rFonts w:ascii="Times New Roman" w:hAnsi="Times New Roman" w:cs="Times New Roman"/>
+        </w:rPr>
+        <w:t>. T</w:t>
+      </w:r>
+      <w:r>
+        <w:rPr>
+          <w:rFonts w:ascii="Times New Roman" w:hAnsi="Times New Roman" w:cs="Times New Roman"/>
+        </w:rPr>
+        <w:t>hey</w:t>
+      </w:r>
+      <w:r>
+        <w:rPr>
+          <w:rFonts w:ascii="Times New Roman" w:hAnsi="Times New Roman" w:cs="Times New Roman"/>
+        </w:rPr>
+        <w:t xml:space="preserve"> only expose a</w:t>
+      </w:r>
+      <w:r>
+        <w:rPr>
+          <w:rFonts w:ascii="Times New Roman" w:hAnsi="Times New Roman" w:cs="Times New Roman"/>
+        </w:rPr>
+        <w:t xml:space="preserve"> relatively simple</w:t>
+      </w:r>
+      <w:r>
+        <w:rPr>
+          <w:rFonts w:ascii="Times New Roman" w:hAnsi="Times New Roman" w:cs="Times New Roman"/>
+        </w:rPr>
+        <w:t xml:space="preserve"> interface to the artist layer</w:t>
+      </w:r>
+      <w:r>
+        <w:rPr>
+          <w:rFonts w:ascii="Times New Roman" w:hAnsi="Times New Roman" w:cs="Times New Roman"/>
+        </w:rPr>
+        <w:t>.</w:t>
+      </w:r>
+      <w:r>
+        <w:rPr>
+          <w:rFonts w:ascii="Times New Roman" w:hAnsi="Times New Roman" w:cs="Times New Roman"/>
+        </w:rPr>
+        <w:t xml:space="preserve"> This is</w:t>
+      </w:r>
+      <w:r>
+        <w:rPr>
+          <w:rFonts w:ascii="Times New Roman" w:hAnsi="Times New Roman" w:cs="Times New Roman"/>
+        </w:rPr>
+        <w:t xml:space="preserve"> integral to the high extensibility of MPL mentioned earlier</w:t>
+      </w:r>
+      <w:r>
+        <w:rPr>
+          <w:rFonts w:ascii="Times New Roman" w:hAnsi="Times New Roman" w:cs="Times New Roman"/>
+        </w:rPr>
+        <w:t xml:space="preserve">, as </w:t>
+      </w:r>
+      <w:r>
+        <w:rPr>
+          <w:rFonts w:ascii="Times New Roman" w:hAnsi="Times New Roman" w:cs="Times New Roman"/>
+        </w:rPr>
+        <w:t>rich</w:t>
+      </w:r>
+      <w:r>
+        <w:rPr>
+          <w:rFonts w:ascii="Times New Roman" w:hAnsi="Times New Roman" w:cs="Times New Roman"/>
+        </w:rPr>
+        <w:t xml:space="preserve"> features</w:t>
+      </w:r>
+      <w:r>
+        <w:rPr>
+          <w:rFonts w:ascii="Times New Roman" w:hAnsi="Times New Roman" w:cs="Times New Roman"/>
+        </w:rPr>
+        <w:t xml:space="preserve"> </w:t>
+      </w:r>
+      <w:r>
+        <w:rPr>
+          <w:rFonts w:ascii="Times New Roman" w:hAnsi="Times New Roman" w:cs="Times New Roman"/>
+        </w:rPr>
+        <w:t xml:space="preserve">and logic </w:t>
+      </w:r>
+      <w:r>
+        <w:rPr>
+          <w:rFonts w:ascii="Times New Roman" w:hAnsi="Times New Roman" w:cs="Times New Roman"/>
+        </w:rPr>
+        <w:t xml:space="preserve">can be focused on without </w:t>
+      </w:r>
+      <w:r>
+        <w:rPr>
+          <w:rFonts w:ascii="Times New Roman" w:hAnsi="Times New Roman" w:cs="Times New Roman"/>
+        </w:rPr>
+        <w:t xml:space="preserve">much </w:t>
+      </w:r>
+      <w:r>
+        <w:rPr>
+          <w:rFonts w:ascii="Times New Roman" w:hAnsi="Times New Roman" w:cs="Times New Roman"/>
+        </w:rPr>
+        <w:t>attention to the backend</w:t>
+      </w:r>
+      <w:r>
+        <w:rPr>
+          <w:rFonts w:ascii="Times New Roman" w:hAnsi="Times New Roman" w:cs="Times New Roman"/>
+        </w:rPr>
+        <w:t>.</w:t>
+      </w:r>
+    </w:p>
+    <w:p>
+      <w:pPr>
+        <w:rPr>
+          <w:rFonts w:ascii="Times New Roman" w:hAnsi="Times New Roman" w:cs="Times New Roman"/>
+        </w:rPr>
+      </w:pPr>
+      <w:r>
+        <w:rPr>
+          <w:rFonts w:ascii="Times New Roman" w:hAnsi="Times New Roman" w:cs="Times New Roman"/>
+        </w:rPr>
+        <w:t>Event handling is also done on this layer</w:t>
+      </w:r>
+      <w:r>
+        <w:rPr>
+          <w:rFonts w:ascii="Times New Roman" w:hAnsi="Times New Roman" w:cs="Times New Roman"/>
+        </w:rPr>
+        <w:t>.</w:t>
+      </w:r>
+      <w:r>
+        <w:rPr>
+          <w:rFonts w:ascii="Times New Roman" w:hAnsi="Times New Roman" w:cs="Times New Roman"/>
+        </w:rPr>
+        <w:t xml:space="preserve"> </w:t>
+      </w:r>
+      <w:r>
+        <w:rPr>
+          <w:rFonts w:ascii="Times New Roman" w:hAnsi="Times New Roman" w:cs="Times New Roman"/>
+        </w:rPr>
+        <w:t>Like</w:t>
+      </w:r>
+      <w:r>
+        <w:rPr>
+          <w:rFonts w:ascii="Times New Roman" w:hAnsi="Times New Roman" w:cs="Times New Roman"/>
+        </w:rPr>
+        <w:t xml:space="preserve"> the</w:t>
+      </w:r>
+      <w:r>
+        <w:rPr>
+          <w:rFonts w:ascii="Times New Roman" w:hAnsi="Times New Roman" w:cs="Times New Roman"/>
+        </w:rPr>
+        <w:t xml:space="preserve"> style of abstraction </w:t>
+      </w:r>
+      <w:r>
+        <w:rPr>
+          <w:rFonts w:ascii="Times New Roman" w:hAnsi="Times New Roman" w:cs="Times New Roman"/>
+        </w:rPr>
+        <w:t xml:space="preserve">used </w:t>
+      </w:r>
+      <w:r>
+        <w:rPr>
+          <w:rFonts w:ascii="Times New Roman" w:hAnsi="Times New Roman" w:cs="Times New Roman"/>
+        </w:rPr>
+        <w:t xml:space="preserve">for the </w:t>
+      </w:r>
+      <w:r>
+        <w:rPr>
+          <w:rFonts w:ascii="Times New Roman" w:hAnsi="Times New Roman" w:cs="Times New Roman"/>
+        </w:rPr>
+        <w:t>b</w:t>
+      </w:r>
+      <w:r>
+        <w:rPr>
+          <w:rFonts w:ascii="Times New Roman" w:hAnsi="Times New Roman" w:cs="Times New Roman"/>
+        </w:rPr>
+        <w:t xml:space="preserve">ackend </w:t>
+      </w:r>
+      <w:r>
+        <w:rPr>
+          <w:rFonts w:ascii="Times New Roman" w:hAnsi="Times New Roman" w:cs="Times New Roman"/>
+        </w:rPr>
+        <w:t>b</w:t>
+      </w:r>
+      <w:r>
+        <w:rPr>
+          <w:rFonts w:ascii="Times New Roman" w:hAnsi="Times New Roman" w:cs="Times New Roman"/>
+        </w:rPr>
+        <w:t xml:space="preserve">ase, an interface is exposed to the artist layer to </w:t>
+      </w:r>
+      <w:r>
+        <w:rPr>
+          <w:rFonts w:ascii="Times New Roman" w:hAnsi="Times New Roman" w:cs="Times New Roman"/>
+        </w:rPr>
+        <w:t>allow for the mapping of</w:t>
+      </w:r>
+      <w:r>
+        <w:rPr>
+          <w:rFonts w:ascii="Times New Roman" w:hAnsi="Times New Roman" w:cs="Times New Roman"/>
+        </w:rPr>
+        <w:t xml:space="preserve"> user input actions (like mouse clicks or movements) to</w:t>
+      </w:r>
+      <w:r>
+        <w:rPr>
+          <w:rFonts w:ascii="Times New Roman" w:hAnsi="Times New Roman" w:cs="Times New Roman"/>
+        </w:rPr>
+        <w:t xml:space="preserve"> the manipulation of </w:t>
+      </w:r>
+      <w:r>
+        <w:rPr>
+          <w:rFonts w:ascii="Times New Roman" w:hAnsi="Times New Roman" w:cs="Times New Roman"/>
+        </w:rPr>
+        <w:t>F</w:t>
+      </w:r>
+      <w:r>
+        <w:rPr>
+          <w:rFonts w:ascii="Times New Roman" w:hAnsi="Times New Roman" w:cs="Times New Roman"/>
+        </w:rPr>
+        <w:t xml:space="preserve">igures and </w:t>
+      </w:r>
+      <w:r>
+        <w:rPr>
+          <w:rFonts w:ascii="Times New Roman" w:hAnsi="Times New Roman" w:cs="Times New Roman"/>
+        </w:rPr>
+        <w:t xml:space="preserve">its </w:t>
+      </w:r>
+      <w:r>
+        <w:rPr>
+          <w:rFonts w:ascii="Times New Roman" w:hAnsi="Times New Roman" w:cs="Times New Roman"/>
+        </w:rPr>
+        <w:t>data.</w:t>
+      </w:r>
+      <w:r>
+        <w:rPr>
+          <w:rFonts w:ascii="Times New Roman" w:hAnsi="Times New Roman" w:cs="Times New Roman"/>
+        </w:rPr>
+        <w:t xml:space="preserve"> </w:t>
+      </w:r>
+      <w:r>
+        <w:rPr>
+          <w:rFonts w:ascii="Times New Roman" w:hAnsi="Times New Roman" w:cs="Times New Roman"/>
+        </w:rPr>
+        <w:t>Developers and users</w:t>
+      </w:r>
+      <w:r>
+        <w:rPr>
+          <w:rFonts w:ascii="Times New Roman" w:hAnsi="Times New Roman" w:cs="Times New Roman"/>
+        </w:rPr>
+        <w:t xml:space="preserve"> only need</w:t>
+      </w:r>
+      <w:r>
+        <w:rPr>
+          <w:rFonts w:ascii="Times New Roman" w:hAnsi="Times New Roman" w:cs="Times New Roman"/>
+        </w:rPr>
+        <w:t xml:space="preserve"> </w:t>
+      </w:r>
+      <w:r>
+        <w:rPr>
+          <w:rFonts w:ascii="Times New Roman" w:hAnsi="Times New Roman" w:cs="Times New Roman"/>
+        </w:rPr>
+        <w:t xml:space="preserve">to </w:t>
+      </w:r>
+      <w:r>
+        <w:rPr>
+          <w:rFonts w:ascii="Times New Roman" w:hAnsi="Times New Roman" w:cs="Times New Roman"/>
+        </w:rPr>
+        <w:t>pass in callback functions</w:t>
+      </w:r>
+      <w:r>
+        <w:rPr>
+          <w:rFonts w:ascii="Times New Roman" w:hAnsi="Times New Roman" w:cs="Times New Roman"/>
+        </w:rPr>
+        <w:t xml:space="preserve"> </w:t>
+      </w:r>
+      <w:r>
+        <w:rPr>
+          <w:rFonts w:ascii="Times New Roman" w:hAnsi="Times New Roman" w:cs="Times New Roman"/>
+        </w:rPr>
+        <w:t>through</w:t>
+      </w:r>
+      <w:r>
+        <w:rPr>
+          <w:rFonts w:ascii="Times New Roman" w:hAnsi="Times New Roman" w:cs="Times New Roman"/>
+        </w:rPr>
+        <w:t xml:space="preserve"> the object-oriented artist API.</w:t>
+      </w:r>
+    </w:p>
+    <w:p>
+      <w:pPr>
+        <w:rPr>
+          <w:rFonts w:ascii="Times New Roman" w:hAnsi="Times New Roman" w:cs="Times New Roman"/>
+        </w:rPr>
+      </w:pPr>
+      <w:r>
+        <w:rPr>
+          <w:rFonts w:ascii="Times New Roman" w:hAnsi="Times New Roman" w:cs="Times New Roman"/>
+        </w:rPr>
+        <w:t>From Figure 2, n</w:t>
+      </w:r>
+      <w:r>
+        <w:rPr>
+          <w:rFonts w:ascii="Times New Roman" w:hAnsi="Times New Roman" w:cs="Times New Roman"/>
+        </w:rPr>
+        <w:t xml:space="preserve">ote that the FigureCanvas keeps a </w:t>
+      </w:r>
+      <w:r>
+        <w:rPr>
+          <w:rFonts w:ascii="Times New Roman" w:hAnsi="Times New Roman" w:cs="Times New Roman"/>
+        </w:rPr>
+        <w:t>reference</w:t>
+      </w:r>
+      <w:r>
+        <w:rPr>
+          <w:rFonts w:ascii="Times New Roman" w:hAnsi="Times New Roman" w:cs="Times New Roman"/>
+        </w:rPr>
+        <w:t xml:space="preserve"> to a Figure (an artist layer object)</w:t>
+      </w:r>
+      <w:r>
+        <w:rPr>
+          <w:rFonts w:ascii="Times New Roman" w:hAnsi="Times New Roman" w:cs="Times New Roman"/>
+        </w:rPr>
+        <w:t xml:space="preserve"> that gets modified (by the Renderer).</w:t>
+      </w:r>
+      <w:r>
+        <w:rPr>
+          <w:rFonts w:ascii="Times New Roman" w:hAnsi="Times New Roman" w:cs="Times New Roman"/>
+        </w:rPr>
+        <w:t xml:space="preserve"> This is a violation of the general closed 3-layer architecture </w:t>
+      </w:r>
+      <w:r>
+        <w:rPr>
+          <w:rFonts w:ascii="Times New Roman" w:hAnsi="Times New Roman" w:cs="Times New Roman"/>
+        </w:rPr>
+        <w:t>described earlier</w:t>
+      </w:r>
+      <w:r>
+        <w:rPr>
+          <w:rFonts w:ascii="Times New Roman" w:hAnsi="Times New Roman" w:cs="Times New Roman"/>
+        </w:rPr>
+        <w:t>. W</w:t>
+      </w:r>
+      <w:r>
+        <w:rPr>
+          <w:rFonts w:ascii="Times New Roman" w:hAnsi="Times New Roman" w:cs="Times New Roman"/>
+        </w:rPr>
+        <w:t>e have component</w:t>
+      </w:r>
+      <w:r>
+        <w:rPr>
+          <w:rFonts w:ascii="Times New Roman" w:hAnsi="Times New Roman" w:cs="Times New Roman"/>
+        </w:rPr>
+        <w:t>s</w:t>
+      </w:r>
+      <w:r>
+        <w:rPr>
+          <w:rFonts w:ascii="Times New Roman" w:hAnsi="Times New Roman" w:cs="Times New Roman"/>
+        </w:rPr>
+        <w:t xml:space="preserve"> from a lower layer</w:t>
+      </w:r>
+      <w:r>
+        <w:rPr>
+          <w:rFonts w:ascii="Times New Roman" w:hAnsi="Times New Roman" w:cs="Times New Roman"/>
+        </w:rPr>
+        <w:t xml:space="preserve"> directly interacting with one from above</w:t>
       </w:r>
       <w:r>
         <w:rPr>
@@ -1989,13 +2427,19 @@
         <w:rPr>
           <w:rFonts w:ascii="Times New Roman" w:hAnsi="Times New Roman" w:cs="Times New Roman"/>
         </w:rPr>
-        <w:t xml:space="preserve"> as </w:t>
-      </w:r>
-      <w:r>
-        <w:rPr>
-          <w:rFonts w:ascii="Times New Roman" w:hAnsi="Times New Roman" w:cs="Times New Roman"/>
-        </w:rPr>
-        <w:t>any</w:t>
+        <w:t xml:space="preserve"> also creat</w:t>
+      </w:r>
+      <w:r>
+        <w:rPr>
+          <w:rFonts w:ascii="Times New Roman" w:hAnsi="Times New Roman" w:cs="Times New Roman"/>
+        </w:rPr>
+        <w:t>ing</w:t>
+      </w:r>
+      <w:r>
+        <w:rPr>
+          <w:rFonts w:ascii="Times New Roman" w:hAnsi="Times New Roman" w:cs="Times New Roman"/>
+        </w:rPr>
+        <w:t xml:space="preserve"> a dependency cycle.</w:t>
       </w:r>
       <w:r>
         <w:rPr>
@@ -2007,629 +2451,13 @@
         <w:rPr>
           <w:rFonts w:ascii="Times New Roman" w:hAnsi="Times New Roman" w:cs="Times New Roman"/>
         </w:rPr>
-        <w:t xml:space="preserve">implementation of </w:t>
-      </w:r>
-      <w:r>
-        <w:rPr>
-          <w:rFonts w:ascii="Times New Roman" w:hAnsi="Times New Roman" w:cs="Times New Roman"/>
-        </w:rPr>
-        <w:t xml:space="preserve">either </w:t>
-      </w:r>
-      <w:r>
-        <w:rPr>
-          <w:rFonts w:ascii="Times New Roman" w:hAnsi="Times New Roman" w:cs="Times New Roman"/>
-        </w:rPr>
-        <w:t xml:space="preserve">of them </w:t>
-      </w:r>
-      <w:r>
-        <w:rPr>
-          <w:rFonts w:ascii="Times New Roman" w:hAnsi="Times New Roman" w:cs="Times New Roman"/>
-        </w:rPr>
-        <w:t xml:space="preserve">requires knowledge about </w:t>
-      </w:r>
-      <w:r>
-        <w:rPr>
-          <w:rFonts w:ascii="Times New Roman" w:hAnsi="Times New Roman" w:cs="Times New Roman"/>
-        </w:rPr>
-        <w:t>how the</w:t>
-      </w:r>
-      <w:r>
-        <w:rPr>
-          <w:rFonts w:ascii="Times New Roman" w:hAnsi="Times New Roman" w:cs="Times New Roman"/>
-        </w:rPr>
-        <w:t xml:space="preserve"> other is implemented.</w:t>
-      </w:r>
-      <w:r>
-        <w:rPr>
-          <w:rFonts w:ascii="Times New Roman" w:hAnsi="Times New Roman" w:cs="Times New Roman"/>
-        </w:rPr>
-        <w:t xml:space="preserve"> There are several selectable</w:t>
-      </w:r>
-      <w:r>
-        <w:rPr>
-          <w:rFonts w:ascii="Times New Roman" w:hAnsi="Times New Roman" w:cs="Times New Roman"/>
-        </w:rPr>
-        <w:t xml:space="preserve"> backends currently present in MPL</w:t>
-      </w:r>
-      <w:r>
-        <w:rPr>
-          <w:rFonts w:ascii="Times New Roman" w:hAnsi="Times New Roman" w:cs="Times New Roman"/>
-        </w:rPr>
-        <w:t xml:space="preserve"> (</w:t>
-      </w:r>
-      <w:r>
-        <w:rPr>
-          <w:rFonts w:ascii="Times New Roman" w:hAnsi="Times New Roman" w:cs="Times New Roman"/>
-        </w:rPr>
-        <w:t xml:space="preserve">each </w:t>
-      </w:r>
-      <w:r>
-        <w:rPr>
-          <w:rFonts w:ascii="Times New Roman" w:hAnsi="Times New Roman" w:cs="Times New Roman"/>
-        </w:rPr>
-        <w:t xml:space="preserve">as a </w:t>
-      </w:r>
-      <w:proofErr w:type="spellStart"/>
-      <w:r>
-        <w:rPr>
-          <w:rFonts w:ascii="Times New Roman" w:hAnsi="Times New Roman" w:cs="Times New Roman"/>
-        </w:rPr>
-        <w:t>FigureCanvas</w:t>
-      </w:r>
-      <w:proofErr w:type="spellEnd"/>
-      <w:r>
-        <w:rPr>
-          <w:rFonts w:ascii="Times New Roman" w:hAnsi="Times New Roman" w:cs="Times New Roman"/>
-        </w:rPr>
-        <w:t>/Renderer pair</w:t>
-      </w:r>
-      <w:r>
-        <w:rPr>
-          <w:rFonts w:ascii="Times New Roman" w:hAnsi="Times New Roman" w:cs="Times New Roman"/>
-        </w:rPr>
-        <w:t>) and Figure 1 shows a few of them along with the external libraries they utilize (neither is exhaustive)</w:t>
-      </w:r>
-      <w:r>
-        <w:rPr>
-          <w:rFonts w:ascii="Times New Roman" w:hAnsi="Times New Roman" w:cs="Times New Roman"/>
-        </w:rPr>
-        <w:t>.</w:t>
-      </w:r>
-      <w:r>
-        <w:rPr>
-          <w:rFonts w:ascii="Times New Roman" w:hAnsi="Times New Roman" w:cs="Times New Roman"/>
-        </w:rPr>
-        <w:t xml:space="preserve"> </w:t>
-      </w:r>
-      <w:r>
-        <w:rPr>
-          <w:rFonts w:ascii="Times New Roman" w:hAnsi="Times New Roman" w:cs="Times New Roman"/>
-        </w:rPr>
-        <w:t xml:space="preserve">Other than the </w:t>
-      </w:r>
-      <w:r>
-        <w:rPr>
-          <w:rFonts w:ascii="Times New Roman" w:hAnsi="Times New Roman" w:cs="Times New Roman"/>
-        </w:rPr>
-        <w:t>requirement</w:t>
-      </w:r>
-      <w:r>
-        <w:rPr>
-          <w:rFonts w:ascii="Times New Roman" w:hAnsi="Times New Roman" w:cs="Times New Roman"/>
-        </w:rPr>
-        <w:t xml:space="preserve"> that </w:t>
-      </w:r>
-      <w:r>
-        <w:rPr>
-          <w:rFonts w:ascii="Times New Roman" w:hAnsi="Times New Roman" w:cs="Times New Roman"/>
-        </w:rPr>
-        <w:t xml:space="preserve">a user </w:t>
-      </w:r>
-      <w:r>
-        <w:rPr>
-          <w:rFonts w:ascii="Times New Roman" w:hAnsi="Times New Roman" w:cs="Times New Roman"/>
-        </w:rPr>
-        <w:t xml:space="preserve">or </w:t>
-      </w:r>
-      <w:proofErr w:type="spellStart"/>
-      <w:r>
-        <w:rPr>
-          <w:rFonts w:ascii="Times New Roman" w:hAnsi="Times New Roman" w:cs="Times New Roman"/>
-        </w:rPr>
-        <w:t>pyplot</w:t>
-      </w:r>
-      <w:proofErr w:type="spellEnd"/>
-      <w:r>
-        <w:rPr>
-          <w:rFonts w:ascii="Times New Roman" w:hAnsi="Times New Roman" w:cs="Times New Roman"/>
-        </w:rPr>
-        <w:t xml:space="preserve"> </w:t>
-      </w:r>
-      <w:r>
-        <w:rPr>
-          <w:rFonts w:ascii="Times New Roman" w:hAnsi="Times New Roman" w:cs="Times New Roman"/>
-        </w:rPr>
-        <w:t>must choose one</w:t>
-      </w:r>
-      <w:r>
-        <w:rPr>
-          <w:rFonts w:ascii="Times New Roman" w:hAnsi="Times New Roman" w:cs="Times New Roman"/>
-        </w:rPr>
-        <w:t xml:space="preserve"> to use</w:t>
-      </w:r>
-      <w:r>
-        <w:rPr>
-          <w:rFonts w:ascii="Times New Roman" w:hAnsi="Times New Roman" w:cs="Times New Roman"/>
-        </w:rPr>
-        <w:t xml:space="preserve">, </w:t>
-      </w:r>
-      <w:r>
-        <w:rPr>
-          <w:rFonts w:ascii="Times New Roman" w:hAnsi="Times New Roman" w:cs="Times New Roman"/>
-        </w:rPr>
-        <w:t>t</w:t>
-      </w:r>
-      <w:r>
-        <w:rPr>
-          <w:rFonts w:ascii="Times New Roman" w:hAnsi="Times New Roman" w:cs="Times New Roman"/>
-        </w:rPr>
-        <w:t xml:space="preserve">he details of these </w:t>
-      </w:r>
-      <w:r>
-        <w:rPr>
-          <w:rFonts w:ascii="Times New Roman" w:hAnsi="Times New Roman" w:cs="Times New Roman"/>
-        </w:rPr>
-        <w:t>components</w:t>
-      </w:r>
-      <w:r>
-        <w:rPr>
-          <w:rFonts w:ascii="Times New Roman" w:hAnsi="Times New Roman" w:cs="Times New Roman"/>
-        </w:rPr>
-        <w:t xml:space="preserve"> and their implementations</w:t>
-      </w:r>
-      <w:r>
-        <w:rPr>
-          <w:rFonts w:ascii="Times New Roman" w:hAnsi="Times New Roman" w:cs="Times New Roman"/>
-        </w:rPr>
-        <w:t xml:space="preserve"> </w:t>
-      </w:r>
-      <w:r>
-        <w:rPr>
-          <w:rFonts w:ascii="Times New Roman" w:hAnsi="Times New Roman" w:cs="Times New Roman"/>
-        </w:rPr>
-        <w:t xml:space="preserve">are abstracted </w:t>
-      </w:r>
-      <w:r>
-        <w:rPr>
-          <w:rFonts w:ascii="Times New Roman" w:hAnsi="Times New Roman" w:cs="Times New Roman"/>
-        </w:rPr>
-        <w:t>away</w:t>
-      </w:r>
-      <w:r>
-        <w:rPr>
-          <w:rFonts w:ascii="Times New Roman" w:hAnsi="Times New Roman" w:cs="Times New Roman"/>
-        </w:rPr>
-        <w:t>. T</w:t>
-      </w:r>
-      <w:r>
-        <w:rPr>
-          <w:rFonts w:ascii="Times New Roman" w:hAnsi="Times New Roman" w:cs="Times New Roman"/>
-        </w:rPr>
-        <w:t>hey</w:t>
-      </w:r>
-      <w:r>
-        <w:rPr>
-          <w:rFonts w:ascii="Times New Roman" w:hAnsi="Times New Roman" w:cs="Times New Roman"/>
-        </w:rPr>
-        <w:t xml:space="preserve"> only expose a</w:t>
-      </w:r>
-      <w:r>
-        <w:rPr>
-          <w:rFonts w:ascii="Times New Roman" w:hAnsi="Times New Roman" w:cs="Times New Roman"/>
-        </w:rPr>
-        <w:t xml:space="preserve"> relatively simple</w:t>
-      </w:r>
-      <w:r>
-        <w:rPr>
-          <w:rFonts w:ascii="Times New Roman" w:hAnsi="Times New Roman" w:cs="Times New Roman"/>
-        </w:rPr>
-        <w:t xml:space="preserve"> interface to the artist layer</w:t>
-      </w:r>
-      <w:r>
-        <w:rPr>
-          <w:rFonts w:ascii="Times New Roman" w:hAnsi="Times New Roman" w:cs="Times New Roman"/>
-        </w:rPr>
-        <w:t>.</w:t>
-      </w:r>
-      <w:r>
-        <w:rPr>
-          <w:rFonts w:ascii="Times New Roman" w:hAnsi="Times New Roman" w:cs="Times New Roman"/>
-        </w:rPr>
-        <w:t xml:space="preserve"> This is</w:t>
-      </w:r>
-      <w:r>
-        <w:rPr>
-          <w:rFonts w:ascii="Times New Roman" w:hAnsi="Times New Roman" w:cs="Times New Roman"/>
-        </w:rPr>
-        <w:t xml:space="preserve"> integral to the high extensibility of MPL mentioned earlier</w:t>
-      </w:r>
-      <w:r>
-        <w:rPr>
-          <w:rFonts w:ascii="Times New Roman" w:hAnsi="Times New Roman" w:cs="Times New Roman"/>
-        </w:rPr>
-        <w:t xml:space="preserve">, as </w:t>
-      </w:r>
-      <w:r>
-        <w:rPr>
-          <w:rFonts w:ascii="Times New Roman" w:hAnsi="Times New Roman" w:cs="Times New Roman"/>
-        </w:rPr>
-        <w:t>rich</w:t>
-      </w:r>
-      <w:r>
-        <w:rPr>
-          <w:rFonts w:ascii="Times New Roman" w:hAnsi="Times New Roman" w:cs="Times New Roman"/>
-        </w:rPr>
-        <w:t xml:space="preserve"> features</w:t>
-      </w:r>
-      <w:r>
-        <w:rPr>
-          <w:rFonts w:ascii="Times New Roman" w:hAnsi="Times New Roman" w:cs="Times New Roman"/>
-        </w:rPr>
-        <w:t xml:space="preserve"> </w:t>
-      </w:r>
-      <w:r>
-        <w:rPr>
-          <w:rFonts w:ascii="Times New Roman" w:hAnsi="Times New Roman" w:cs="Times New Roman"/>
-        </w:rPr>
-        <w:t xml:space="preserve">and logic </w:t>
-      </w:r>
-      <w:r>
-        <w:rPr>
-          <w:rFonts w:ascii="Times New Roman" w:hAnsi="Times New Roman" w:cs="Times New Roman"/>
-        </w:rPr>
-        <w:t xml:space="preserve">can be focused on without </w:t>
-      </w:r>
-      <w:r>
-        <w:rPr>
-          <w:rFonts w:ascii="Times New Roman" w:hAnsi="Times New Roman" w:cs="Times New Roman"/>
-        </w:rPr>
-        <w:t xml:space="preserve">much </w:t>
-      </w:r>
-      <w:r>
-        <w:rPr>
-          <w:rFonts w:ascii="Times New Roman" w:hAnsi="Times New Roman" w:cs="Times New Roman"/>
-        </w:rPr>
-        <w:t>attention to the backend</w:t>
-      </w:r>
-      <w:r>
-        <w:rPr>
-          <w:rFonts w:ascii="Times New Roman" w:hAnsi="Times New Roman" w:cs="Times New Roman"/>
-        </w:rPr>
-        <w:t>.</w:t>
-      </w:r>
-    </w:p>
-    <w:p>
-      <w:pPr>
-        <w:rPr>
-          <w:rFonts w:ascii="Times New Roman" w:hAnsi="Times New Roman" w:cs="Times New Roman"/>
-        </w:rPr>
-      </w:pPr>
-      <w:r>
-        <w:rPr>
-          <w:rFonts w:ascii="Times New Roman" w:hAnsi="Times New Roman" w:cs="Times New Roman"/>
-        </w:rPr>
-        <w:t>Event handling is also done on this layer</w:t>
-      </w:r>
-      <w:r>
-        <w:rPr>
-          <w:rFonts w:ascii="Times New Roman" w:hAnsi="Times New Roman" w:cs="Times New Roman"/>
-        </w:rPr>
-        <w:t>.</w:t>
-      </w:r>
-      <w:r>
-        <w:rPr>
-          <w:rFonts w:ascii="Times New Roman" w:hAnsi="Times New Roman" w:cs="Times New Roman"/>
-        </w:rPr>
-        <w:t xml:space="preserve"> </w:t>
-      </w:r>
-      <w:r>
-        <w:rPr>
-          <w:rFonts w:ascii="Times New Roman" w:hAnsi="Times New Roman" w:cs="Times New Roman"/>
-        </w:rPr>
-        <w:t>Like</w:t>
-      </w:r>
-      <w:r>
-        <w:rPr>
-          <w:rFonts w:ascii="Times New Roman" w:hAnsi="Times New Roman" w:cs="Times New Roman"/>
-        </w:rPr>
-        <w:t xml:space="preserve"> the</w:t>
-      </w:r>
-      <w:r>
-        <w:rPr>
-          <w:rFonts w:ascii="Times New Roman" w:hAnsi="Times New Roman" w:cs="Times New Roman"/>
-        </w:rPr>
-        <w:t xml:space="preserve"> style of abstraction </w:t>
-      </w:r>
-      <w:r>
-        <w:rPr>
-          <w:rFonts w:ascii="Times New Roman" w:hAnsi="Times New Roman" w:cs="Times New Roman"/>
-        </w:rPr>
-        <w:t xml:space="preserve">used </w:t>
-      </w:r>
-      <w:r>
-        <w:rPr>
-          <w:rFonts w:ascii="Times New Roman" w:hAnsi="Times New Roman" w:cs="Times New Roman"/>
-        </w:rPr>
-        <w:t xml:space="preserve">for the </w:t>
-      </w:r>
-      <w:r>
-        <w:rPr>
-          <w:rFonts w:ascii="Times New Roman" w:hAnsi="Times New Roman" w:cs="Times New Roman"/>
-        </w:rPr>
-        <w:t>b</w:t>
-      </w:r>
-      <w:r>
-        <w:rPr>
-          <w:rFonts w:ascii="Times New Roman" w:hAnsi="Times New Roman" w:cs="Times New Roman"/>
-        </w:rPr>
-        <w:t xml:space="preserve">ackend </w:t>
-      </w:r>
-      <w:r>
-        <w:rPr>
-          <w:rFonts w:ascii="Times New Roman" w:hAnsi="Times New Roman" w:cs="Times New Roman"/>
-        </w:rPr>
-        <w:t>b</w:t>
-      </w:r>
-      <w:r>
-        <w:rPr>
-          <w:rFonts w:ascii="Times New Roman" w:hAnsi="Times New Roman" w:cs="Times New Roman"/>
-        </w:rPr>
-        <w:t xml:space="preserve">ase, an interface is exposed to the artist layer to </w:t>
-      </w:r>
-      <w:r>
-        <w:rPr>
-          <w:rFonts w:ascii="Times New Roman" w:hAnsi="Times New Roman" w:cs="Times New Roman"/>
-        </w:rPr>
-        <w:t>allow for the mapping of</w:t>
-      </w:r>
-      <w:r>
-        <w:rPr>
-          <w:rFonts w:ascii="Times New Roman" w:hAnsi="Times New Roman" w:cs="Times New Roman"/>
-        </w:rPr>
-        <w:t xml:space="preserve"> user input actions (like mouse clicks or movements) to</w:t>
-      </w:r>
-      <w:r>
-        <w:rPr>
-          <w:rFonts w:ascii="Times New Roman" w:hAnsi="Times New Roman" w:cs="Times New Roman"/>
-        </w:rPr>
-        <w:t xml:space="preserve"> the manipulation of </w:t>
-      </w:r>
-      <w:r>
-        <w:rPr>
-          <w:rFonts w:ascii="Times New Roman" w:hAnsi="Times New Roman" w:cs="Times New Roman"/>
-        </w:rPr>
-        <w:t>F</w:t>
-      </w:r>
-      <w:r>
-        <w:rPr>
-          <w:rFonts w:ascii="Times New Roman" w:hAnsi="Times New Roman" w:cs="Times New Roman"/>
-        </w:rPr>
-        <w:t xml:space="preserve">igures and </w:t>
-      </w:r>
-      <w:r>
-        <w:rPr>
-          <w:rFonts w:ascii="Times New Roman" w:hAnsi="Times New Roman" w:cs="Times New Roman"/>
-        </w:rPr>
-        <w:t xml:space="preserve">its </w:t>
-      </w:r>
-      <w:r>
-        <w:rPr>
-          <w:rFonts w:ascii="Times New Roman" w:hAnsi="Times New Roman" w:cs="Times New Roman"/>
-        </w:rPr>
-        <w:t>data.</w:t>
-      </w:r>
-      <w:r>
-        <w:rPr>
-          <w:rFonts w:ascii="Times New Roman" w:hAnsi="Times New Roman" w:cs="Times New Roman"/>
-        </w:rPr>
-        <w:t xml:space="preserve"> </w:t>
-      </w:r>
-      <w:r>
-        <w:rPr>
-          <w:rFonts w:ascii="Times New Roman" w:hAnsi="Times New Roman" w:cs="Times New Roman"/>
-        </w:rPr>
-        <w:t>Developers and users</w:t>
-      </w:r>
-      <w:r>
-        <w:rPr>
-          <w:rFonts w:ascii="Times New Roman" w:hAnsi="Times New Roman" w:cs="Times New Roman"/>
-        </w:rPr>
-        <w:t xml:space="preserve"> only need</w:t>
-      </w:r>
-      <w:r>
-        <w:rPr>
-          <w:rFonts w:ascii="Times New Roman" w:hAnsi="Times New Roman" w:cs="Times New Roman"/>
-        </w:rPr>
-        <w:t xml:space="preserve"> </w:t>
-      </w:r>
-      <w:r>
-        <w:rPr>
-          <w:rFonts w:ascii="Times New Roman" w:hAnsi="Times New Roman" w:cs="Times New Roman"/>
-        </w:rPr>
-        <w:t xml:space="preserve">to </w:t>
-      </w:r>
-      <w:r>
-        <w:rPr>
-          <w:rFonts w:ascii="Times New Roman" w:hAnsi="Times New Roman" w:cs="Times New Roman"/>
-        </w:rPr>
-        <w:t>pass in callback functions</w:t>
-      </w:r>
-      <w:r>
-        <w:rPr>
-          <w:rFonts w:ascii="Times New Roman" w:hAnsi="Times New Roman" w:cs="Times New Roman"/>
-        </w:rPr>
-        <w:t xml:space="preserve"> </w:t>
-      </w:r>
-      <w:r>
-        <w:rPr>
-          <w:rFonts w:ascii="Times New Roman" w:hAnsi="Times New Roman" w:cs="Times New Roman"/>
-        </w:rPr>
-        <w:t>through</w:t>
-      </w:r>
-      <w:r>
-        <w:rPr>
-          <w:rFonts w:ascii="Times New Roman" w:hAnsi="Times New Roman" w:cs="Times New Roman"/>
-        </w:rPr>
-        <w:t xml:space="preserve"> the object-oriented artist API.</w:t>
-      </w:r>
-    </w:p>
-    <w:p>
-      <w:pPr>
-        <w:rPr>
-          <w:rFonts w:ascii="Times New Roman" w:hAnsi="Times New Roman" w:cs="Times New Roman"/>
-        </w:rPr>
-      </w:pPr>
-      <w:r>
-        <w:rPr>
-          <w:rFonts w:ascii="Times New Roman" w:hAnsi="Times New Roman" w:cs="Times New Roman"/>
-        </w:rPr>
-        <w:t>From Figure 2, n</w:t>
-      </w:r>
-      <w:r>
-        <w:rPr>
-          <w:rFonts w:ascii="Times New Roman" w:hAnsi="Times New Roman" w:cs="Times New Roman"/>
-        </w:rPr>
-        <w:t xml:space="preserve">ote that the </w:t>
-      </w:r>
-      <w:proofErr w:type="spellStart"/>
-      <w:r>
-        <w:rPr>
-          <w:rFonts w:ascii="Times New Roman" w:hAnsi="Times New Roman" w:cs="Times New Roman"/>
-        </w:rPr>
-        <w:t>FigureCanvas</w:t>
-      </w:r>
-      <w:proofErr w:type="spellEnd"/>
-      <w:r>
-        <w:rPr>
-          <w:rFonts w:ascii="Times New Roman" w:hAnsi="Times New Roman" w:cs="Times New Roman"/>
-        </w:rPr>
-        <w:t xml:space="preserve"> keeps a </w:t>
-      </w:r>
-      <w:r>
-        <w:rPr>
-          <w:rFonts w:ascii="Times New Roman" w:hAnsi="Times New Roman" w:cs="Times New Roman"/>
-        </w:rPr>
-        <w:t>reference</w:t>
-      </w:r>
-      <w:r>
-        <w:rPr>
-          <w:rFonts w:ascii="Times New Roman" w:hAnsi="Times New Roman" w:cs="Times New Roman"/>
-        </w:rPr>
-        <w:t xml:space="preserve"> to a Figure (an artist layer object)</w:t>
-      </w:r>
-      <w:r>
-        <w:rPr>
-          <w:rFonts w:ascii="Times New Roman" w:hAnsi="Times New Roman" w:cs="Times New Roman"/>
-        </w:rPr>
-        <w:t xml:space="preserve"> that gets modified (by the Renderer).</w:t>
-      </w:r>
-      <w:r>
-        <w:rPr>
-          <w:rFonts w:ascii="Times New Roman" w:hAnsi="Times New Roman" w:cs="Times New Roman"/>
-        </w:rPr>
-        <w:t xml:space="preserve"> This is a violation of the general closed 3-layer architecture </w:t>
-      </w:r>
-      <w:r>
-        <w:rPr>
-          <w:rFonts w:ascii="Times New Roman" w:hAnsi="Times New Roman" w:cs="Times New Roman"/>
-        </w:rPr>
-        <w:t>described earlier</w:t>
-      </w:r>
-      <w:r>
-        <w:rPr>
-          <w:rFonts w:ascii="Times New Roman" w:hAnsi="Times New Roman" w:cs="Times New Roman"/>
-        </w:rPr>
-        <w:t>. W</w:t>
-      </w:r>
-      <w:r>
-        <w:rPr>
-          <w:rFonts w:ascii="Times New Roman" w:hAnsi="Times New Roman" w:cs="Times New Roman"/>
-        </w:rPr>
-        <w:t>e have component</w:t>
-      </w:r>
-      <w:r>
-        <w:rPr>
-          <w:rFonts w:ascii="Times New Roman" w:hAnsi="Times New Roman" w:cs="Times New Roman"/>
-        </w:rPr>
-        <w:t>s</w:t>
-      </w:r>
-      <w:r>
-        <w:rPr>
-          <w:rFonts w:ascii="Times New Roman" w:hAnsi="Times New Roman" w:cs="Times New Roman"/>
-        </w:rPr>
-        <w:t xml:space="preserve"> from a lower layer</w:t>
-      </w:r>
-      <w:r>
-        <w:rPr>
-          <w:rFonts w:ascii="Times New Roman" w:hAnsi="Times New Roman" w:cs="Times New Roman"/>
-        </w:rPr>
-        <w:t xml:space="preserve"> directly interacting with one from above</w:t>
-      </w:r>
-      <w:r>
-        <w:rPr>
-          <w:rFonts w:ascii="Times New Roman" w:hAnsi="Times New Roman" w:cs="Times New Roman"/>
-        </w:rPr>
-        <w:t>,</w:t>
-      </w:r>
-      <w:r>
-        <w:rPr>
-          <w:rFonts w:ascii="Times New Roman" w:hAnsi="Times New Roman" w:cs="Times New Roman"/>
-        </w:rPr>
-        <w:t xml:space="preserve"> also creat</w:t>
-      </w:r>
-      <w:r>
-        <w:rPr>
-          <w:rFonts w:ascii="Times New Roman" w:hAnsi="Times New Roman" w:cs="Times New Roman"/>
-        </w:rPr>
-        <w:t>ing</w:t>
-      </w:r>
-      <w:r>
-        <w:rPr>
-          <w:rFonts w:ascii="Times New Roman" w:hAnsi="Times New Roman" w:cs="Times New Roman"/>
-        </w:rPr>
-        <w:t xml:space="preserve"> a dependency cycle.</w:t>
-      </w:r>
-      <w:r>
-        <w:rPr>
-          <w:rFonts w:ascii="Times New Roman" w:hAnsi="Times New Roman" w:cs="Times New Roman"/>
-        </w:rPr>
-        <w:t xml:space="preserve"> </w:t>
-      </w:r>
-      <w:r>
-        <w:rPr>
-          <w:rFonts w:ascii="Times New Roman" w:hAnsi="Times New Roman" w:cs="Times New Roman"/>
-        </w:rPr>
-        <w:t xml:space="preserve">When rendering a Figure, its </w:t>
-      </w:r>
-      <w:proofErr w:type="gramStart"/>
-      <w:r>
-        <w:rPr>
-          <w:rFonts w:ascii="Times New Roman" w:hAnsi="Times New Roman" w:cs="Times New Roman"/>
-        </w:rPr>
-        <w:t>draw</w:t>
-      </w:r>
-      <w:r>
-        <w:rPr>
-          <w:rFonts w:ascii="Times New Roman" w:hAnsi="Times New Roman" w:cs="Times New Roman"/>
-        </w:rPr>
-        <w:t>(</w:t>
-      </w:r>
-      <w:proofErr w:type="gramEnd"/>
-      <w:r>
-        <w:rPr>
-          <w:rFonts w:ascii="Times New Roman" w:hAnsi="Times New Roman" w:cs="Times New Roman"/>
-        </w:rPr>
-        <w:t>)</w:t>
+        <w:t>When rendering a Figure, its draw</w:t>
+      </w:r>
+      <w:r>
+        <w:rPr>
+          <w:rFonts w:ascii="Times New Roman" w:hAnsi="Times New Roman" w:cs="Times New Roman"/>
+        </w:rPr>
+        <w:t>()</w:t>
       </w:r>
       <w:r>
         <w:rPr>
@@ -3091,16 +2919,8 @@
         <w:rPr>
           <w:rFonts w:ascii="Times New Roman" w:hAnsi="Times New Roman" w:cs="Times New Roman"/>
         </w:rPr>
-        <w:t xml:space="preserve"> </w:t>
-      </w:r>
-      <w:proofErr w:type="spellStart"/>
-      <w:r>
-        <w:rPr>
-          <w:rFonts w:ascii="Times New Roman" w:hAnsi="Times New Roman" w:cs="Times New Roman"/>
-        </w:rPr>
-        <w:t>FigureCanvas</w:t>
-      </w:r>
-      <w:proofErr w:type="spellEnd"/>
+        <w:t xml:space="preserve"> FigureCanvas</w:t>
+      </w:r>
       <w:r>
         <w:rPr>
           <w:rFonts w:ascii="Times New Roman" w:hAnsi="Times New Roman" w:cs="Times New Roman"/>
@@ -3129,21 +2949,7 @@
         <w:rPr>
           <w:rFonts w:ascii="Times New Roman" w:hAnsi="Times New Roman" w:cs="Times New Roman"/>
         </w:rPr>
-        <w:t xml:space="preserve"> are where the definitions of </w:t>
-      </w:r>
-      <w:proofErr w:type="spellStart"/>
-      <w:r>
-        <w:rPr>
-          <w:rFonts w:ascii="Times New Roman" w:hAnsi="Times New Roman" w:cs="Times New Roman"/>
-        </w:rPr>
-        <w:t>matplotlib</w:t>
-      </w:r>
-      <w:proofErr w:type="spellEnd"/>
-      <w:r>
-        <w:rPr>
-          <w:rFonts w:ascii="Times New Roman" w:hAnsi="Times New Roman" w:cs="Times New Roman"/>
-        </w:rPr>
-        <w:t xml:space="preserve"> plotting operations are located</w:t>
+        <w:t xml:space="preserve"> are where the definitions of matplotlib plotting operations are located</w:t>
       </w:r>
       <w:r>
         <w:rPr>
@@ -3610,25 +3416,7 @@
                                 <w:sz w:val="20"/>
                                 <w:szCs w:val="20"/>
                               </w:rPr>
-                              <w:t xml:space="preserve">: An example </w:t>
-                            </w:r>
-                            <w:proofErr w:type="spellStart"/>
-                            <w:r>
-                              <w:rPr>
-                                <w:rFonts w:ascii="Times New Roman" w:hAnsi="Times New Roman" w:cs="Times New Roman"/>
-                                <w:sz w:val="20"/>
-                                <w:szCs w:val="20"/>
-                              </w:rPr>
-                              <w:t>Matplotlib</w:t>
-                            </w:r>
-                            <w:proofErr w:type="spellEnd"/>
-                            <w:r>
-                              <w:rPr>
-                                <w:rFonts w:ascii="Times New Roman" w:hAnsi="Times New Roman" w:cs="Times New Roman"/>
-                                <w:sz w:val="20"/>
-                                <w:szCs w:val="20"/>
-                              </w:rPr>
-                              <w:t xml:space="preserve"> Figure along with its composition.</w:t>
+                              <w:t>: An example Matplotlib Figure along with its composition.</w:t>
                             </w:r>
                           </w:p>
                         </w:txbxContent>
@@ -3717,25 +3505,7 @@
                           <w:sz w:val="20"/>
                           <w:szCs w:val="20"/>
                         </w:rPr>
-                        <w:t xml:space="preserve">: An example </w:t>
-                      </w:r>
-                      <w:proofErr w:type="spellStart"/>
-                      <w:r>
-                        <w:rPr>
-                          <w:rFonts w:ascii="Times New Roman" w:hAnsi="Times New Roman" w:cs="Times New Roman"/>
-                          <w:sz w:val="20"/>
-                          <w:szCs w:val="20"/>
-                        </w:rPr>
-                        <w:t>Matplotlib</w:t>
-                      </w:r>
-                      <w:proofErr w:type="spellEnd"/>
-                      <w:r>
-                        <w:rPr>
-                          <w:rFonts w:ascii="Times New Roman" w:hAnsi="Times New Roman" w:cs="Times New Roman"/>
-                          <w:sz w:val="20"/>
-                          <w:szCs w:val="20"/>
-                        </w:rPr>
-                        <w:t xml:space="preserve"> Figure along with its composition.</w:t>
+                        <w:t>: An example Matplotlib Figure along with its composition.</w:t>
                       </w:r>
                     </w:p>
                   </w:txbxContent>
@@ -3811,24 +3581,14 @@
         <w:rPr>
           <w:rFonts w:ascii="Times New Roman" w:hAnsi="Times New Roman" w:cs="Times New Roman"/>
         </w:rPr>
-        <w:t xml:space="preserve"> (retrievable via the </w:t>
-      </w:r>
-      <w:proofErr w:type="spellStart"/>
-      <w:proofErr w:type="gramStart"/>
-      <w:r>
-        <w:rPr>
-          <w:rFonts w:ascii="Times New Roman" w:hAnsi="Times New Roman" w:cs="Times New Roman"/>
-        </w:rPr>
-        <w:t>gca</w:t>
-      </w:r>
-      <w:proofErr w:type="spellEnd"/>
-      <w:r>
-        <w:rPr>
-          <w:rFonts w:ascii="Times New Roman" w:hAnsi="Times New Roman" w:cs="Times New Roman"/>
-        </w:rPr>
-        <w:t>(</w:t>
-      </w:r>
-      <w:proofErr w:type="gramEnd"/>
+        <w:t xml:space="preserve"> (retrievable via the gca()</w:t>
+      </w:r>
+      <w:r>
+        <w:rPr>
+          <w:rFonts w:ascii="Times New Roman" w:hAnsi="Times New Roman" w:cs="Times New Roman"/>
+        </w:rPr>
+        <w:t xml:space="preserve"> function</w:t>
+      </w:r>
       <w:r>
         <w:rPr>
           <w:rFonts w:ascii="Times New Roman" w:hAnsi="Times New Roman" w:cs="Times New Roman"/>
@@ -3839,18 +3599,6 @@
         <w:rPr>
           <w:rFonts w:ascii="Times New Roman" w:hAnsi="Times New Roman" w:cs="Times New Roman"/>
         </w:rPr>
-        <w:t xml:space="preserve"> function</w:t>
-      </w:r>
-      <w:r>
-        <w:rPr>
-          <w:rFonts w:ascii="Times New Roman" w:hAnsi="Times New Roman" w:cs="Times New Roman"/>
-        </w:rPr>
-        <w:t>)</w:t>
-      </w:r>
-      <w:r>
-        <w:rPr>
-          <w:rFonts w:ascii="Times New Roman" w:hAnsi="Times New Roman" w:cs="Times New Roman"/>
-        </w:rPr>
         <w:t>.</w:t>
       </w:r>
       <w:r>
@@ -3865,19 +3613,11 @@
         </w:rPr>
         <w:t xml:space="preserve">stateful </w:t>
       </w:r>
-      <w:proofErr w:type="spellStart"/>
-      <w:r>
-        <w:rPr>
-          <w:rFonts w:ascii="Times New Roman" w:hAnsi="Times New Roman" w:cs="Times New Roman"/>
-        </w:rPr>
-        <w:t>pyplot</w:t>
-      </w:r>
-      <w:proofErr w:type="spellEnd"/>
-      <w:r>
-        <w:rPr>
-          <w:rFonts w:ascii="Times New Roman" w:hAnsi="Times New Roman" w:cs="Times New Roman"/>
-        </w:rPr>
-        <w:t xml:space="preserve"> module</w:t>
+      <w:r>
+        <w:rPr>
+          <w:rFonts w:ascii="Times New Roman" w:hAnsi="Times New Roman" w:cs="Times New Roman"/>
+        </w:rPr>
+        <w:t>pyplot module</w:t>
       </w:r>
       <w:r>
         <w:rPr>
@@ -3889,21 +3629,7 @@
         <w:rPr>
           <w:rFonts w:ascii="Times New Roman" w:hAnsi="Times New Roman" w:cs="Times New Roman"/>
         </w:rPr>
-        <w:t xml:space="preserve"> Instead of coupling this functionality into the Figure object, abstracting this away with an interface or directly handling the feature within </w:t>
-      </w:r>
-      <w:proofErr w:type="spellStart"/>
-      <w:r>
-        <w:rPr>
-          <w:rFonts w:ascii="Times New Roman" w:hAnsi="Times New Roman" w:cs="Times New Roman"/>
-        </w:rPr>
-        <w:t>pyplot</w:t>
-      </w:r>
-      <w:proofErr w:type="spellEnd"/>
-      <w:r>
-        <w:rPr>
-          <w:rFonts w:ascii="Times New Roman" w:hAnsi="Times New Roman" w:cs="Times New Roman"/>
-        </w:rPr>
-        <w:t xml:space="preserve"> would keep the object-oriented design of the Artist layer </w:t>
+        <w:t xml:space="preserve"> Instead of coupling this functionality into the Figure object, abstracting this away with an interface or directly handling the feature within pyplot would keep the object-oriented design of the Artist layer </w:t>
       </w:r>
       <w:r>
         <w:rPr>
@@ -4034,43 +3760,7 @@
                                 <w:sz w:val="20"/>
                                 <w:szCs w:val="20"/>
                               </w:rPr>
-                              <w:t xml:space="preserve">Figure 4: Use of </w:t>
-                            </w:r>
-                            <w:proofErr w:type="spellStart"/>
-                            <w:r>
-                              <w:rPr>
-                                <w:rFonts w:ascii="Times New Roman" w:hAnsi="Times New Roman" w:cs="Times New Roman"/>
-                                <w:sz w:val="20"/>
-                                <w:szCs w:val="20"/>
-                              </w:rPr>
-                              <w:t>pyplot</w:t>
-                            </w:r>
-                            <w:proofErr w:type="spellEnd"/>
-                            <w:r>
-                              <w:rPr>
-                                <w:rFonts w:ascii="Times New Roman" w:hAnsi="Times New Roman" w:cs="Times New Roman"/>
-                                <w:sz w:val="20"/>
-                                <w:szCs w:val="20"/>
-                              </w:rPr>
-                              <w:t xml:space="preserve"> (left) and the lower-level code that replicate the behavior (right) of plotting two simple sub-plots onto a figure. Note the explicit choice of the PDF backend, Axes operations, and how </w:t>
-                            </w:r>
-                            <w:proofErr w:type="spellStart"/>
-                            <w:r>
-                              <w:rPr>
-                                <w:rFonts w:ascii="Times New Roman" w:hAnsi="Times New Roman" w:cs="Times New Roman"/>
-                                <w:sz w:val="20"/>
-                                <w:szCs w:val="20"/>
-                              </w:rPr>
-                              <w:t>pyplot</w:t>
-                            </w:r>
-                            <w:proofErr w:type="spellEnd"/>
-                            <w:r>
-                              <w:rPr>
-                                <w:rFonts w:ascii="Times New Roman" w:hAnsi="Times New Roman" w:cs="Times New Roman"/>
-                                <w:sz w:val="20"/>
-                                <w:szCs w:val="20"/>
-                              </w:rPr>
-                              <w:t xml:space="preserve"> works with a single Axes at a time.</w:t>
+                              <w:t>Figure 4: Use of pyplot (left) and the lower-level code that replicate the behavior (right) of plotting two simple sub-plots onto a figure. Note the explicit choice of the PDF backend, Axes operations, and how pyplot works with a single Axes at a time.</w:t>
                             </w:r>
                           </w:p>
                         </w:txbxContent>
@@ -4109,43 +3799,7 @@
                           <w:sz w:val="20"/>
                           <w:szCs w:val="20"/>
                         </w:rPr>
-                        <w:t xml:space="preserve">Figure 4: Use of </w:t>
-                      </w:r>
-                      <w:proofErr w:type="spellStart"/>
-                      <w:r>
-                        <w:rPr>
-                          <w:rFonts w:ascii="Times New Roman" w:hAnsi="Times New Roman" w:cs="Times New Roman"/>
-                          <w:sz w:val="20"/>
-                          <w:szCs w:val="20"/>
-                        </w:rPr>
-                        <w:t>pyplot</w:t>
-                      </w:r>
-                      <w:proofErr w:type="spellEnd"/>
-                      <w:r>
-                        <w:rPr>
-                          <w:rFonts w:ascii="Times New Roman" w:hAnsi="Times New Roman" w:cs="Times New Roman"/>
-                          <w:sz w:val="20"/>
-                          <w:szCs w:val="20"/>
-                        </w:rPr>
-                        <w:t xml:space="preserve"> (left) and the lower-level code that replicate the behavior (right) of plotting two simple sub-plots onto a figure. Note the explicit choice of the PDF backend, Axes operations, and how </w:t>
-                      </w:r>
-                      <w:proofErr w:type="spellStart"/>
-                      <w:r>
-                        <w:rPr>
-                          <w:rFonts w:ascii="Times New Roman" w:hAnsi="Times New Roman" w:cs="Times New Roman"/>
-                          <w:sz w:val="20"/>
-                          <w:szCs w:val="20"/>
-                        </w:rPr>
-                        <w:t>pyplot</w:t>
-                      </w:r>
-                      <w:proofErr w:type="spellEnd"/>
-                      <w:r>
-                        <w:rPr>
-                          <w:rFonts w:ascii="Times New Roman" w:hAnsi="Times New Roman" w:cs="Times New Roman"/>
-                          <w:sz w:val="20"/>
-                          <w:szCs w:val="20"/>
-                        </w:rPr>
-                        <w:t xml:space="preserve"> works with a single Axes at a time.</w:t>
+                        <w:t>Figure 4: Use of pyplot (left) and the lower-level code that replicate the behavior (right) of plotting two simple sub-plots onto a figure. Note the explicit choice of the PDF backend, Axes operations, and how pyplot works with a single Axes at a time.</w:t>
                       </w:r>
                     </w:p>
                   </w:txbxContent>
@@ -4215,43 +3869,21 @@
         <w:rPr>
           <w:rFonts w:ascii="Times New Roman" w:hAnsi="Times New Roman" w:cs="Times New Roman"/>
         </w:rPr>
-        <w:t xml:space="preserve">Top Layer: </w:t>
-      </w:r>
-      <w:proofErr w:type="spellStart"/>
-      <w:r>
-        <w:rPr>
-          <w:rFonts w:ascii="Times New Roman" w:hAnsi="Times New Roman" w:cs="Times New Roman"/>
-        </w:rPr>
-        <w:t>pyplot</w:t>
+        <w:t>Top Layer: pyplot</w:t>
       </w:r>
       <w:bookmarkEnd w:id="5"/>
-      <w:proofErr w:type="spellEnd"/>
-    </w:p>
-    <w:p>
-      <w:pPr>
-        <w:rPr>
-          <w:rFonts w:ascii="Times New Roman" w:hAnsi="Times New Roman" w:cs="Times New Roman"/>
-        </w:rPr>
-      </w:pPr>
-      <w:r>
-        <w:rPr>
-          <w:rFonts w:ascii="Times New Roman" w:hAnsi="Times New Roman" w:cs="Times New Roman"/>
-        </w:rPr>
-        <w:t xml:space="preserve">Packing the artist layer concisely into a stateful user-friendly interface is </w:t>
-      </w:r>
-      <w:proofErr w:type="spellStart"/>
-      <w:r>
-        <w:rPr>
-          <w:rFonts w:ascii="Times New Roman" w:hAnsi="Times New Roman" w:cs="Times New Roman"/>
-        </w:rPr>
-        <w:t>pyplot</w:t>
-      </w:r>
-      <w:proofErr w:type="spellEnd"/>
-      <w:r>
-        <w:rPr>
-          <w:rFonts w:ascii="Times New Roman" w:hAnsi="Times New Roman" w:cs="Times New Roman"/>
-        </w:rPr>
-        <w:t>.</w:t>
+    </w:p>
+    <w:p>
+      <w:pPr>
+        <w:rPr>
+          <w:rFonts w:ascii="Times New Roman" w:hAnsi="Times New Roman" w:cs="Times New Roman"/>
+        </w:rPr>
+      </w:pPr>
+      <w:r>
+        <w:rPr>
+          <w:rFonts w:ascii="Times New Roman" w:hAnsi="Times New Roman" w:cs="Times New Roman"/>
+        </w:rPr>
+        <w:t>Packing the artist layer concisely into a stateful user-friendly interface is pyplot.</w:t>
       </w:r>
       <w:r>
         <w:rPr>
@@ -4557,105 +4189,71 @@
           <w:b/>
         </w:rPr>
       </w:pPr>
-      <w:proofErr w:type="spellStart"/>
       <w:r>
         <w:rPr>
           <w:rFonts w:ascii="Times New Roman" w:hAnsi="Times New Roman" w:cs="Times New Roman"/>
           <w:lang w:val="en"/>
         </w:rPr>
-        <w:t>pyplot</w:t>
-      </w:r>
-      <w:proofErr w:type="spellEnd"/>
-      <w:r>
+        <w:t>pyplot implements the façade design pattern, acting as an interface for a more complex subsystem involving classes like Figure, Axes, Subplot, Artist, and others.</w:t>
+      </w:r>
+    </w:p>
+    <w:p>
+      <w:pPr>
         <w:rPr>
           <w:rFonts w:ascii="Times New Roman" w:hAnsi="Times New Roman" w:cs="Times New Roman"/>
           <w:lang w:val="en"/>
         </w:rPr>
-        <w:t xml:space="preserve"> implements the façade design pattern, acting as an interface for a more complex subsystem involving classes like Figure, Axes, Subplot, Artist, and others.</w:t>
-      </w:r>
-    </w:p>
-    <w:p>
-      <w:pPr>
+      </w:pPr>
+      <w:r>
         <w:rPr>
           <w:rFonts w:ascii="Times New Roman" w:hAnsi="Times New Roman" w:cs="Times New Roman"/>
           <w:lang w:val="en"/>
         </w:rPr>
-      </w:pPr>
+        <w:t>By offering clients the option to interact with a single interface rather than multiple classes, the system becomes much easier to use. Instead of using methods from the façade’s various dependencies, clients can just use pyplot’s methods, which have the classes of the subsystem plot points, draw bars, label axes, save figures, etc. This also weakens coupling between the clients and the</w:t>
+      </w:r>
       <w:r>
         <w:rPr>
           <w:rFonts w:ascii="Times New Roman" w:hAnsi="Times New Roman" w:cs="Times New Roman"/>
           <w:lang w:val="en"/>
         </w:rPr>
-        <w:t xml:space="preserve">By offering clients the option to interact with a single interface rather than multiple classes, the system becomes much easier to use. Instead of using methods from the façade’s various dependencies, clients can just use </w:t>
-      </w:r>
-      <w:proofErr w:type="spellStart"/>
+        <w:t xml:space="preserve"> </w:t>
+      </w:r>
       <w:r>
         <w:rPr>
           <w:rFonts w:ascii="Times New Roman" w:hAnsi="Times New Roman" w:cs="Times New Roman"/>
           <w:lang w:val="en"/>
         </w:rPr>
-        <w:t>pyplot’s</w:t>
-      </w:r>
-      <w:proofErr w:type="spellEnd"/>
-      <w:r>
+        <w:t>subsystems.</w:t>
+      </w:r>
+    </w:p>
+    <w:p>
+      <w:pPr>
+        <w:rPr>
+          <w:rFonts w:ascii="Times New Roman" w:hAnsi="Times New Roman" w:cs="Times New Roman"/>
+          <w:b/>
+        </w:rPr>
+      </w:pPr>
+      <w:r>
+        <w:rPr>
+          <w:rFonts w:ascii="Times New Roman" w:hAnsi="Times New Roman" w:cs="Times New Roman"/>
+          <w:b/>
+        </w:rPr>
+        <w:t>Justification:</w:t>
+      </w:r>
+    </w:p>
+    <w:p>
+      <w:pPr>
         <w:rPr>
           <w:rFonts w:ascii="Times New Roman" w:hAnsi="Times New Roman" w:cs="Times New Roman"/>
           <w:lang w:val="en"/>
         </w:rPr>
-        <w:t xml:space="preserve"> methods, which have the classes of the subsystem plot points, draw bars, label axes, save figures, etc. This also weakens coupling between the clients and the</w:t>
-      </w:r>
+      </w:pPr>
       <w:r>
         <w:rPr>
           <w:rFonts w:ascii="Times New Roman" w:hAnsi="Times New Roman" w:cs="Times New Roman"/>
           <w:lang w:val="en"/>
         </w:rPr>
-        <w:t xml:space="preserve"> </w:t>
-      </w:r>
-      <w:r>
-        <w:rPr>
-          <w:rFonts w:ascii="Times New Roman" w:hAnsi="Times New Roman" w:cs="Times New Roman"/>
-          <w:lang w:val="en"/>
-        </w:rPr>
-        <w:t>subsystems.</w:t>
-      </w:r>
-    </w:p>
-    <w:p>
-      <w:pPr>
-        <w:rPr>
-          <w:rFonts w:ascii="Times New Roman" w:hAnsi="Times New Roman" w:cs="Times New Roman"/>
-          <w:b/>
-        </w:rPr>
-      </w:pPr>
-      <w:r>
-        <w:rPr>
-          <w:rFonts w:ascii="Times New Roman" w:hAnsi="Times New Roman" w:cs="Times New Roman"/>
-          <w:b/>
-        </w:rPr>
-        <w:t>Justification:</w:t>
-      </w:r>
-    </w:p>
-    <w:p>
-      <w:pPr>
-        <w:rPr>
-          <w:rFonts w:ascii="Times New Roman" w:hAnsi="Times New Roman" w:cs="Times New Roman"/>
-          <w:lang w:val="en"/>
-        </w:rPr>
-      </w:pPr>
-      <w:proofErr w:type="spellStart"/>
-      <w:r>
-        <w:rPr>
-          <w:rFonts w:ascii="Times New Roman" w:hAnsi="Times New Roman" w:cs="Times New Roman"/>
-          <w:lang w:val="en"/>
-        </w:rPr>
-        <w:t>pyplot</w:t>
-      </w:r>
-      <w:proofErr w:type="spellEnd"/>
-      <w:r>
-        <w:rPr>
-          <w:rFonts w:ascii="Times New Roman" w:hAnsi="Times New Roman" w:cs="Times New Roman"/>
-          <w:lang w:val="en"/>
-        </w:rPr>
-        <w:t>, like all façades, is an alternative interface, not a replacement – subsystem objects are shielded, but clients are not restricted from accessing them. Clients can still directly interact with the subsystem to manually create Figures, Axes, and plots if they wish.</w:t>
+        <w:t>pyplot, like all façades, is an alternative interface, not a replacement – subsystem objects are shielded, but clients are not restricted from accessing them. Clients can still directly interact with the subsystem to manually create Figures, Axes, and plots if they wish.</w:t>
       </w:r>
     </w:p>
     <w:p>
@@ -4766,71 +4364,7 @@
           <w:rFonts w:ascii="Times New Roman" w:hAnsi="Times New Roman" w:cs="Times New Roman"/>
           <w:lang w:val="en"/>
         </w:rPr>
-        <w:t xml:space="preserve">mediator facilitates communication between peers (and it is therefore known to the peer classes), while façade provides interface to a subsystem, and isn’t known to the subsystem classes. Although there are some helper methods in the subsystem made to help </w:t>
-      </w:r>
-      <w:proofErr w:type="spellStart"/>
-      <w:r>
-        <w:rPr>
-          <w:rFonts w:ascii="Times New Roman" w:hAnsi="Times New Roman" w:cs="Times New Roman"/>
-          <w:lang w:val="en"/>
-        </w:rPr>
-        <w:t>pyplot</w:t>
-      </w:r>
-      <w:proofErr w:type="spellEnd"/>
-      <w:r>
-        <w:rPr>
-          <w:rFonts w:ascii="Times New Roman" w:hAnsi="Times New Roman" w:cs="Times New Roman"/>
-          <w:lang w:val="en"/>
-        </w:rPr>
-        <w:t xml:space="preserve"> act as a façade, like Figure’s _</w:t>
-      </w:r>
-      <w:proofErr w:type="spellStart"/>
-      <w:r>
-        <w:rPr>
-          <w:rFonts w:ascii="Times New Roman" w:hAnsi="Times New Roman" w:cs="Times New Roman"/>
-          <w:lang w:val="en"/>
-        </w:rPr>
-        <w:t>gci</w:t>
-      </w:r>
-      <w:proofErr w:type="spellEnd"/>
-      <w:r>
-        <w:rPr>
-          <w:rFonts w:ascii="Times New Roman" w:hAnsi="Times New Roman" w:cs="Times New Roman"/>
-          <w:lang w:val="en"/>
-        </w:rPr>
-        <w:t xml:space="preserve">(), the functionalities of the subsystems are independent from </w:t>
-      </w:r>
-      <w:proofErr w:type="spellStart"/>
-      <w:r>
-        <w:rPr>
-          <w:rFonts w:ascii="Times New Roman" w:hAnsi="Times New Roman" w:cs="Times New Roman"/>
-          <w:lang w:val="en"/>
-        </w:rPr>
-        <w:t>pyplot</w:t>
-      </w:r>
-      <w:proofErr w:type="spellEnd"/>
-      <w:r>
-        <w:rPr>
-          <w:rFonts w:ascii="Times New Roman" w:hAnsi="Times New Roman" w:cs="Times New Roman"/>
-          <w:lang w:val="en"/>
-        </w:rPr>
-        <w:t xml:space="preserve">, and so </w:t>
-      </w:r>
-      <w:proofErr w:type="spellStart"/>
-      <w:r>
-        <w:rPr>
-          <w:rFonts w:ascii="Times New Roman" w:hAnsi="Times New Roman" w:cs="Times New Roman"/>
-          <w:lang w:val="en"/>
-        </w:rPr>
-        <w:t>pyplot</w:t>
-      </w:r>
-      <w:proofErr w:type="spellEnd"/>
-      <w:r>
-        <w:rPr>
-          <w:rFonts w:ascii="Times New Roman" w:hAnsi="Times New Roman" w:cs="Times New Roman"/>
-          <w:lang w:val="en"/>
-        </w:rPr>
-        <w:t xml:space="preserve"> is firmly an implementation of the façade design pattern.</w:t>
+        <w:t>mediator facilitates communication between peers (and it is therefore known to the peer classes), while façade provides interface to a subsystem, and isn’t known to the subsystem classes. Although there are some helper methods in the subsystem made to help pyplot act as a façade, like Figure’s _gci(), the functionalities of the subsystems are independent from pyplot, and so pyplot is firmly an implementation of the façade design pattern.</w:t>
       </w:r>
     </w:p>
     <w:p>
@@ -5064,63 +4598,7 @@
         <w:rPr>
           <w:rFonts w:ascii="Times New Roman" w:hAnsi="Times New Roman" w:cs="Times New Roman"/>
         </w:rPr>
-        <w:t xml:space="preserve">The Locator class utilizes the Bridge design pattern. To recap, the Bridge design pattern is a structural design pattern that prefers composition over inheritance so that two abstract implementations can vary independently. An example is to have a single webpage with different selection of themes. One approach is to create two </w:t>
-      </w:r>
-      <w:proofErr w:type="spellStart"/>
-      <w:r>
-        <w:rPr>
-          <w:rFonts w:ascii="Times New Roman" w:hAnsi="Times New Roman" w:cs="Times New Roman"/>
-        </w:rPr>
-        <w:t>WebPage</w:t>
-      </w:r>
-      <w:proofErr w:type="spellEnd"/>
-      <w:r>
-        <w:rPr>
-          <w:rFonts w:ascii="Times New Roman" w:hAnsi="Times New Roman" w:cs="Times New Roman"/>
-        </w:rPr>
-        <w:t xml:space="preserve"> objects with one having a light theme, and the other a dark theme. However, by using the Bridge Design Pattern, a new Theme class is created. Theme objects are then used to change the theme of a </w:t>
-      </w:r>
-      <w:proofErr w:type="spellStart"/>
-      <w:r>
-        <w:rPr>
-          <w:rFonts w:ascii="Times New Roman" w:hAnsi="Times New Roman" w:cs="Times New Roman"/>
-        </w:rPr>
-        <w:t>WebPage</w:t>
-      </w:r>
-      <w:proofErr w:type="spellEnd"/>
-      <w:r>
-        <w:rPr>
-          <w:rFonts w:ascii="Times New Roman" w:hAnsi="Times New Roman" w:cs="Times New Roman"/>
-        </w:rPr>
-        <w:t xml:space="preserve"> object without creating multiple </w:t>
-      </w:r>
-      <w:proofErr w:type="spellStart"/>
-      <w:r>
-        <w:rPr>
-          <w:rFonts w:ascii="Times New Roman" w:hAnsi="Times New Roman" w:cs="Times New Roman"/>
-        </w:rPr>
-        <w:t>WebPage</w:t>
-      </w:r>
-      <w:proofErr w:type="spellEnd"/>
-      <w:r>
-        <w:rPr>
-          <w:rFonts w:ascii="Times New Roman" w:hAnsi="Times New Roman" w:cs="Times New Roman"/>
-        </w:rPr>
-        <w:t xml:space="preserve"> objects with different themes. In this case, each Axis object can use one Locator object and it can be interchanged with other Locator objects. Keep in mind that any Axis object can use any Locator object. The Axis object is analogous to the </w:t>
-      </w:r>
-      <w:proofErr w:type="spellStart"/>
-      <w:r>
-        <w:rPr>
-          <w:rFonts w:ascii="Times New Roman" w:hAnsi="Times New Roman" w:cs="Times New Roman"/>
-        </w:rPr>
-        <w:t>WebPage</w:t>
-      </w:r>
-      <w:proofErr w:type="spellEnd"/>
-      <w:r>
-        <w:rPr>
-          <w:rFonts w:ascii="Times New Roman" w:hAnsi="Times New Roman" w:cs="Times New Roman"/>
-        </w:rPr>
-        <w:t xml:space="preserve"> object and the Locator objects are analogous to the Theme objects.</w:t>
+        <w:t>The Locator class utilizes the Bridge design pattern. To recap, the Bridge design pattern is a structural design pattern that prefers composition over inheritance so that two abstract implementations can vary independently. An example is to have a single webpage with different selection of themes. One approach is to create two WebPage objects with one having a light theme, and the other a dark theme. However, by using the Bridge Design Pattern, a new Theme class is created. Theme objects are then used to change the theme of a WebPage object without creating multiple WebPage objects with different themes. In this case, each Axis object can use one Locator object and it can be interchanged with other Locator objects. Keep in mind that any Axis object can use any Locator object. The Axis object is analogous to the WebPage object and the Locator objects are analogous to the Theme objects.</w:t>
       </w:r>
     </w:p>
     <w:p>
@@ -5263,35 +4741,7 @@
         <w:rPr>
           <w:rFonts w:ascii="Times New Roman" w:hAnsi="Times New Roman" w:cs="Times New Roman"/>
         </w:rPr>
-        <w:t xml:space="preserve"> when a </w:t>
-      </w:r>
-      <w:proofErr w:type="spellStart"/>
-      <w:r>
-        <w:rPr>
-          <w:rFonts w:ascii="Times New Roman" w:hAnsi="Times New Roman" w:cs="Times New Roman"/>
-        </w:rPr>
-        <w:t>behaviour</w:t>
-      </w:r>
-      <w:proofErr w:type="spellEnd"/>
-      <w:r>
-        <w:rPr>
-          <w:rFonts w:ascii="Times New Roman" w:hAnsi="Times New Roman" w:cs="Times New Roman"/>
-        </w:rPr>
-        <w:t xml:space="preserve"> to a Locator object is added, it will change the </w:t>
-      </w:r>
-      <w:proofErr w:type="spellStart"/>
-      <w:r>
-        <w:rPr>
-          <w:rFonts w:ascii="Times New Roman" w:hAnsi="Times New Roman" w:cs="Times New Roman"/>
-        </w:rPr>
-        <w:t>behaviour</w:t>
-      </w:r>
-      <w:proofErr w:type="spellEnd"/>
-      <w:r>
-        <w:rPr>
-          <w:rFonts w:ascii="Times New Roman" w:hAnsi="Times New Roman" w:cs="Times New Roman"/>
-        </w:rPr>
-        <w:t xml:space="preserve"> of the underlying Locator objects. Moreover, an Axis object doesn’t create a Locator object, it is assigned to it. The two classes have two different responsibilities, Locator class for setting the tickers of the axis, the Axis class to define the axis of the graph. This does not conform to the Decorator design pattern.</w:t>
+        <w:t xml:space="preserve"> when a behaviour to a Locator object is added, it will change the behaviour of the underlying Locator objects. Moreover, an Axis object doesn’t create a Locator object, it is assigned to it. The two classes have two different responsibilities, Locator class for setting the tickers of the axis, the Axis class to define the axis of the graph. This does not conform to the Decorator design pattern.</w:t>
       </w:r>
     </w:p>
     <w:p>
@@ -5438,7 +4888,6 @@
           <w:rFonts w:ascii="Times New Roman" w:hAnsi="Times New Roman" w:cs="Times New Roman"/>
         </w:rPr>
       </w:pPr>
-      <w:proofErr w:type="spellStart"/>
       <w:r>
         <w:rPr>
           <w:rFonts w:ascii="Times New Roman" w:hAnsi="Times New Roman" w:cs="Times New Roman"/>
@@ -5451,7 +4900,6 @@
         </w:rPr>
         <w:t>Mac</w:t>
       </w:r>
-      <w:proofErr w:type="spellEnd"/>
       <w:r>
         <w:rPr>
           <w:rFonts w:ascii="Times New Roman" w:hAnsi="Times New Roman" w:cs="Times New Roman"/>
@@ -5506,19 +4954,11 @@
         </w:rPr>
         <w:t xml:space="preserve">operation </w:t>
       </w:r>
-      <w:proofErr w:type="spellStart"/>
-      <w:r>
-        <w:rPr>
-          <w:rFonts w:ascii="Times New Roman" w:hAnsi="Times New Roman" w:cs="Times New Roman"/>
-        </w:rPr>
-        <w:t>notify_axes_</w:t>
-      </w:r>
-      <w:proofErr w:type="gramStart"/>
-      <w:r>
-        <w:rPr>
-          <w:rFonts w:ascii="Times New Roman" w:hAnsi="Times New Roman" w:cs="Times New Roman"/>
-        </w:rPr>
-        <w:t>chang</w:t>
+      <w:r>
+        <w:rPr>
+          <w:rFonts w:ascii="Times New Roman" w:hAnsi="Times New Roman" w:cs="Times New Roman"/>
+        </w:rPr>
+        <w:t>notify_axes_chang</w:t>
       </w:r>
       <w:r>
         <w:rPr>
@@ -5526,294 +4966,240 @@
         </w:rPr>
         <w:t>e</w:t>
       </w:r>
-      <w:proofErr w:type="spellEnd"/>
-      <w:r>
-        <w:rPr>
-          <w:rFonts w:ascii="Times New Roman" w:hAnsi="Times New Roman" w:cs="Times New Roman"/>
-        </w:rPr>
-        <w:t>(</w:t>
-      </w:r>
-      <w:proofErr w:type="gramEnd"/>
+      <w:r>
+        <w:rPr>
+          <w:rFonts w:ascii="Times New Roman" w:hAnsi="Times New Roman" w:cs="Times New Roman"/>
+        </w:rPr>
+        <w:t>()</w:t>
+      </w:r>
+      <w:r>
+        <w:rPr>
+          <w:rFonts w:ascii="Times New Roman" w:hAnsi="Times New Roman" w:cs="Times New Roman"/>
+        </w:rPr>
+        <w:t xml:space="preserve"> that updates </w:t>
+      </w:r>
+      <w:r>
+        <w:rPr>
+          <w:rFonts w:ascii="Times New Roman" w:hAnsi="Times New Roman" w:cs="Times New Roman"/>
+        </w:rPr>
+        <w:t>the toolbar.</w:t>
+      </w:r>
+      <w:r>
+        <w:rPr>
+          <w:rFonts w:ascii="Times New Roman" w:hAnsi="Times New Roman" w:cs="Times New Roman"/>
+        </w:rPr>
+        <w:t xml:space="preserve"> </w:t>
+      </w:r>
+      <w:r>
+        <w:rPr>
+          <w:rFonts w:ascii="Times New Roman" w:hAnsi="Times New Roman" w:cs="Times New Roman"/>
+        </w:rPr>
+        <w:t>notify_axes_change</w:t>
+      </w:r>
+      <w:r>
+        <w:rPr>
+          <w:rFonts w:ascii="Times New Roman" w:hAnsi="Times New Roman" w:cs="Times New Roman"/>
+        </w:rPr>
+        <w:t>()</w:t>
+      </w:r>
+      <w:r>
+        <w:rPr>
+          <w:rFonts w:ascii="Times New Roman" w:hAnsi="Times New Roman" w:cs="Times New Roman"/>
+        </w:rPr>
+        <w:t xml:space="preserve"> is then </w:t>
+      </w:r>
+      <w:r>
+        <w:rPr>
+          <w:rFonts w:ascii="Times New Roman" w:hAnsi="Times New Roman" w:cs="Times New Roman"/>
+        </w:rPr>
+        <w:t xml:space="preserve">added onto </w:t>
+      </w:r>
+      <w:r>
+        <w:rPr>
+          <w:rFonts w:ascii="Times New Roman" w:hAnsi="Times New Roman" w:cs="Times New Roman"/>
+        </w:rPr>
+        <w:t xml:space="preserve">the active </w:t>
+      </w:r>
+      <w:r>
+        <w:rPr>
+          <w:rFonts w:ascii="Times New Roman" w:hAnsi="Times New Roman" w:cs="Times New Roman"/>
+        </w:rPr>
+        <w:t>F</w:t>
+      </w:r>
+      <w:r>
+        <w:rPr>
+          <w:rFonts w:ascii="Times New Roman" w:hAnsi="Times New Roman" w:cs="Times New Roman"/>
+        </w:rPr>
+        <w:t>igure’s list of observers. W</w:t>
+      </w:r>
+      <w:r>
+        <w:rPr>
+          <w:rFonts w:ascii="Times New Roman" w:hAnsi="Times New Roman" w:cs="Times New Roman"/>
+        </w:rPr>
+        <w:t xml:space="preserve">henever the axes state of the </w:t>
+      </w:r>
+      <w:r>
+        <w:rPr>
+          <w:rFonts w:ascii="Times New Roman" w:hAnsi="Times New Roman" w:cs="Times New Roman"/>
+        </w:rPr>
+        <w:t>F</w:t>
+      </w:r>
+      <w:r>
+        <w:rPr>
+          <w:rFonts w:ascii="Times New Roman" w:hAnsi="Times New Roman" w:cs="Times New Roman"/>
+        </w:rPr>
+        <w:t>igure change</w:t>
+      </w:r>
+      <w:r>
+        <w:rPr>
+          <w:rFonts w:ascii="Times New Roman" w:hAnsi="Times New Roman" w:cs="Times New Roman"/>
+        </w:rPr>
+        <w:t>s</w:t>
+      </w:r>
+      <w:r>
+        <w:rPr>
+          <w:rFonts w:ascii="Times New Roman" w:hAnsi="Times New Roman" w:cs="Times New Roman"/>
+        </w:rPr>
+        <w:t>,</w:t>
+      </w:r>
+      <w:r>
+        <w:rPr>
+          <w:rFonts w:ascii="Times New Roman" w:hAnsi="Times New Roman" w:cs="Times New Roman"/>
+        </w:rPr>
+        <w:t xml:space="preserve"> </w:t>
+      </w:r>
+      <w:r>
+        <w:rPr>
+          <w:rFonts w:ascii="Times New Roman" w:hAnsi="Times New Roman" w:cs="Times New Roman"/>
+        </w:rPr>
+        <w:t>its</w:t>
+      </w:r>
+      <w:r>
+        <w:rPr>
+          <w:rFonts w:ascii="Times New Roman" w:hAnsi="Times New Roman" w:cs="Times New Roman"/>
+        </w:rPr>
+        <w:t xml:space="preserve"> observed functions are automatically </w:t>
+      </w:r>
+      <w:r>
+        <w:rPr>
+          <w:rFonts w:ascii="Times New Roman" w:hAnsi="Times New Roman" w:cs="Times New Roman"/>
+        </w:rPr>
+        <w:t>called</w:t>
+      </w:r>
+      <w:r>
+        <w:rPr>
+          <w:rFonts w:ascii="Times New Roman" w:hAnsi="Times New Roman" w:cs="Times New Roman"/>
+        </w:rPr>
+        <w:t xml:space="preserve">. </w:t>
+      </w:r>
+      <w:r>
+        <w:rPr>
+          <w:rFonts w:ascii="Times New Roman" w:hAnsi="Times New Roman" w:cs="Times New Roman"/>
+        </w:rPr>
+        <w:t>notify_axes_change</w:t>
+      </w:r>
+      <w:r>
+        <w:rPr>
+          <w:rFonts w:ascii="Times New Roman" w:hAnsi="Times New Roman" w:cs="Times New Roman"/>
+        </w:rPr>
+        <w:t>()</w:t>
+      </w:r>
+      <w:r>
+        <w:rPr>
+          <w:rFonts w:ascii="Times New Roman" w:hAnsi="Times New Roman" w:cs="Times New Roman"/>
+        </w:rPr>
+        <w:t xml:space="preserve"> will update the toolbar</w:t>
+      </w:r>
+      <w:r>
+        <w:rPr>
+          <w:rFonts w:ascii="Times New Roman" w:hAnsi="Times New Roman" w:cs="Times New Roman"/>
+        </w:rPr>
+        <w:t>.</w:t>
+      </w:r>
+    </w:p>
+    <w:p>
+      <w:pPr>
+        <w:rPr>
+          <w:rFonts w:ascii="Times New Roman" w:hAnsi="Times New Roman" w:cs="Times New Roman"/>
+          <w:b/>
+        </w:rPr>
+      </w:pPr>
+      <w:r>
+        <w:rPr>
+          <w:rFonts w:ascii="Times New Roman" w:hAnsi="Times New Roman" w:cs="Times New Roman"/>
+          <w:b/>
+        </w:rPr>
+        <w:t>Relevant code</w:t>
+      </w:r>
+      <w:r>
+        <w:rPr>
+          <w:rFonts w:ascii="Times New Roman" w:hAnsi="Times New Roman" w:cs="Times New Roman"/>
+          <w:b/>
+        </w:rPr>
+        <w:t>:</w:t>
+      </w:r>
+    </w:p>
+    <w:p>
+      <w:pPr>
+        <w:rPr>
+          <w:rFonts w:ascii="Times New Roman" w:hAnsi="Times New Roman" w:cs="Times New Roman"/>
+        </w:rPr>
+      </w:pPr>
+      <w:r>
+        <w:rPr>
+          <w:rFonts w:ascii="Times New Roman" w:hAnsi="Times New Roman" w:cs="Times New Roman"/>
+        </w:rPr>
+        <w:t xml:space="preserve">1. </w:t>
+      </w:r>
+      <w:r>
+        <w:rPr>
+          <w:rFonts w:ascii="Times New Roman" w:hAnsi="Times New Roman" w:cs="Times New Roman"/>
+        </w:rPr>
+        <w:t>https://github.com/matplotlib/matplotlib/blob/master/lib/matplotlib/backend_bases.py (</w:t>
+      </w:r>
+      <w:r>
+        <w:rPr>
+          <w:rFonts w:ascii="Times New Roman" w:hAnsi="Times New Roman" w:cs="Times New Roman"/>
+        </w:rPr>
+        <w:t>line 129, 164</w:t>
+      </w:r>
       <w:r>
         <w:rPr>
           <w:rFonts w:ascii="Times New Roman" w:hAnsi="Times New Roman" w:cs="Times New Roman"/>
         </w:rPr>
         <w:t>)</w:t>
       </w:r>
-      <w:r>
-        <w:rPr>
-          <w:rFonts w:ascii="Times New Roman" w:hAnsi="Times New Roman" w:cs="Times New Roman"/>
-        </w:rPr>
-        <w:t xml:space="preserve"> that updates </w:t>
-      </w:r>
-      <w:r>
-        <w:rPr>
-          <w:rFonts w:ascii="Times New Roman" w:hAnsi="Times New Roman" w:cs="Times New Roman"/>
-        </w:rPr>
-        <w:t>the toolbar.</w:t>
-      </w:r>
-      <w:r>
-        <w:rPr>
-          <w:rFonts w:ascii="Times New Roman" w:hAnsi="Times New Roman" w:cs="Times New Roman"/>
-        </w:rPr>
-        <w:t xml:space="preserve"> </w:t>
-      </w:r>
-      <w:proofErr w:type="spellStart"/>
-      <w:r>
-        <w:rPr>
-          <w:rFonts w:ascii="Times New Roman" w:hAnsi="Times New Roman" w:cs="Times New Roman"/>
-        </w:rPr>
-        <w:t>notify_axes_</w:t>
-      </w:r>
-      <w:proofErr w:type="gramStart"/>
-      <w:r>
-        <w:rPr>
-          <w:rFonts w:ascii="Times New Roman" w:hAnsi="Times New Roman" w:cs="Times New Roman"/>
-        </w:rPr>
-        <w:t>change</w:t>
-      </w:r>
-      <w:proofErr w:type="spellEnd"/>
-      <w:r>
-        <w:rPr>
-          <w:rFonts w:ascii="Times New Roman" w:hAnsi="Times New Roman" w:cs="Times New Roman"/>
-        </w:rPr>
-        <w:t>(</w:t>
-      </w:r>
-      <w:proofErr w:type="gramEnd"/>
+    </w:p>
+    <w:p>
+      <w:pPr>
+        <w:rPr>
+          <w:rFonts w:ascii="Times New Roman" w:hAnsi="Times New Roman" w:cs="Times New Roman"/>
+        </w:rPr>
+      </w:pPr>
+      <w:r>
+        <w:rPr>
+          <w:rFonts w:ascii="Times New Roman" w:hAnsi="Times New Roman" w:cs="Times New Roman"/>
+        </w:rPr>
+        <w:t>2. https://github.com/matplotlib/matplotlib/blob/master/lib/matplotlib/backends/backend_macosx.py (for mac osx)</w:t>
+      </w:r>
+      <w:r>
+        <w:rPr>
+          <w:rFonts w:ascii="Times New Roman" w:hAnsi="Times New Roman" w:cs="Times New Roman"/>
+        </w:rPr>
+        <w:t xml:space="preserve"> (</w:t>
+      </w:r>
+      <w:r>
+        <w:rPr>
+          <w:rFonts w:ascii="Times New Roman" w:hAnsi="Times New Roman" w:cs="Times New Roman"/>
+        </w:rPr>
+        <w:t>line 124-142, 152</w:t>
+      </w:r>
       <w:r>
         <w:rPr>
           <w:rFonts w:ascii="Times New Roman" w:hAnsi="Times New Roman" w:cs="Times New Roman"/>
         </w:rPr>
         <w:t>)</w:t>
       </w:r>
-      <w:r>
-        <w:rPr>
-          <w:rFonts w:ascii="Times New Roman" w:hAnsi="Times New Roman" w:cs="Times New Roman"/>
-        </w:rPr>
-        <w:t xml:space="preserve"> is then </w:t>
-      </w:r>
-      <w:r>
-        <w:rPr>
-          <w:rFonts w:ascii="Times New Roman" w:hAnsi="Times New Roman" w:cs="Times New Roman"/>
-        </w:rPr>
-        <w:t xml:space="preserve">added onto </w:t>
-      </w:r>
-      <w:r>
-        <w:rPr>
-          <w:rFonts w:ascii="Times New Roman" w:hAnsi="Times New Roman" w:cs="Times New Roman"/>
-        </w:rPr>
-        <w:t xml:space="preserve">the active </w:t>
-      </w:r>
-      <w:r>
-        <w:rPr>
-          <w:rFonts w:ascii="Times New Roman" w:hAnsi="Times New Roman" w:cs="Times New Roman"/>
-        </w:rPr>
-        <w:t>F</w:t>
-      </w:r>
-      <w:r>
-        <w:rPr>
-          <w:rFonts w:ascii="Times New Roman" w:hAnsi="Times New Roman" w:cs="Times New Roman"/>
-        </w:rPr>
-        <w:t>igure’s list of observers. W</w:t>
-      </w:r>
-      <w:r>
-        <w:rPr>
-          <w:rFonts w:ascii="Times New Roman" w:hAnsi="Times New Roman" w:cs="Times New Roman"/>
-        </w:rPr>
-        <w:t xml:space="preserve">henever the axes state of the </w:t>
-      </w:r>
-      <w:r>
-        <w:rPr>
-          <w:rFonts w:ascii="Times New Roman" w:hAnsi="Times New Roman" w:cs="Times New Roman"/>
-        </w:rPr>
-        <w:t>F</w:t>
-      </w:r>
-      <w:r>
-        <w:rPr>
-          <w:rFonts w:ascii="Times New Roman" w:hAnsi="Times New Roman" w:cs="Times New Roman"/>
-        </w:rPr>
-        <w:t>igure change</w:t>
-      </w:r>
-      <w:r>
-        <w:rPr>
-          <w:rFonts w:ascii="Times New Roman" w:hAnsi="Times New Roman" w:cs="Times New Roman"/>
-        </w:rPr>
-        <w:t>s</w:t>
-      </w:r>
-      <w:r>
-        <w:rPr>
-          <w:rFonts w:ascii="Times New Roman" w:hAnsi="Times New Roman" w:cs="Times New Roman"/>
-        </w:rPr>
-        <w:t>,</w:t>
-      </w:r>
-      <w:r>
-        <w:rPr>
-          <w:rFonts w:ascii="Times New Roman" w:hAnsi="Times New Roman" w:cs="Times New Roman"/>
-        </w:rPr>
-        <w:t xml:space="preserve"> </w:t>
-      </w:r>
-      <w:r>
-        <w:rPr>
-          <w:rFonts w:ascii="Times New Roman" w:hAnsi="Times New Roman" w:cs="Times New Roman"/>
-        </w:rPr>
-        <w:t>its</w:t>
-      </w:r>
-      <w:r>
-        <w:rPr>
-          <w:rFonts w:ascii="Times New Roman" w:hAnsi="Times New Roman" w:cs="Times New Roman"/>
-        </w:rPr>
-        <w:t xml:space="preserve"> observed functions are automatically </w:t>
-      </w:r>
-      <w:r>
-        <w:rPr>
-          <w:rFonts w:ascii="Times New Roman" w:hAnsi="Times New Roman" w:cs="Times New Roman"/>
-        </w:rPr>
-        <w:t>called</w:t>
-      </w:r>
-      <w:r>
-        <w:rPr>
-          <w:rFonts w:ascii="Times New Roman" w:hAnsi="Times New Roman" w:cs="Times New Roman"/>
-        </w:rPr>
-        <w:t xml:space="preserve">. </w:t>
-      </w:r>
-      <w:proofErr w:type="spellStart"/>
-      <w:r>
-        <w:rPr>
-          <w:rFonts w:ascii="Times New Roman" w:hAnsi="Times New Roman" w:cs="Times New Roman"/>
-        </w:rPr>
-        <w:t>notify_axes_</w:t>
-      </w:r>
-      <w:proofErr w:type="gramStart"/>
-      <w:r>
-        <w:rPr>
-          <w:rFonts w:ascii="Times New Roman" w:hAnsi="Times New Roman" w:cs="Times New Roman"/>
-        </w:rPr>
-        <w:t>change</w:t>
-      </w:r>
-      <w:proofErr w:type="spellEnd"/>
-      <w:r>
-        <w:rPr>
-          <w:rFonts w:ascii="Times New Roman" w:hAnsi="Times New Roman" w:cs="Times New Roman"/>
-        </w:rPr>
-        <w:t>(</w:t>
-      </w:r>
-      <w:proofErr w:type="gramEnd"/>
-      <w:r>
-        <w:rPr>
-          <w:rFonts w:ascii="Times New Roman" w:hAnsi="Times New Roman" w:cs="Times New Roman"/>
-        </w:rPr>
-        <w:t>)</w:t>
-      </w:r>
-      <w:r>
-        <w:rPr>
-          <w:rFonts w:ascii="Times New Roman" w:hAnsi="Times New Roman" w:cs="Times New Roman"/>
-        </w:rPr>
-        <w:t xml:space="preserve"> will update the toolbar</w:t>
-      </w:r>
-      <w:r>
-        <w:rPr>
-          <w:rFonts w:ascii="Times New Roman" w:hAnsi="Times New Roman" w:cs="Times New Roman"/>
-        </w:rPr>
-        <w:t>.</w:t>
-      </w:r>
-    </w:p>
-    <w:p>
-      <w:pPr>
-        <w:rPr>
-          <w:rFonts w:ascii="Times New Roman" w:hAnsi="Times New Roman" w:cs="Times New Roman"/>
-          <w:b/>
-        </w:rPr>
-      </w:pPr>
-      <w:r>
-        <w:rPr>
-          <w:rFonts w:ascii="Times New Roman" w:hAnsi="Times New Roman" w:cs="Times New Roman"/>
-          <w:b/>
-        </w:rPr>
-        <w:t>Relevant code</w:t>
-      </w:r>
-      <w:r>
-        <w:rPr>
-          <w:rFonts w:ascii="Times New Roman" w:hAnsi="Times New Roman" w:cs="Times New Roman"/>
-          <w:b/>
-        </w:rPr>
-        <w:t>:</w:t>
-      </w:r>
-    </w:p>
-    <w:p>
-      <w:pPr>
-        <w:rPr>
-          <w:rFonts w:ascii="Times New Roman" w:hAnsi="Times New Roman" w:cs="Times New Roman"/>
-        </w:rPr>
-      </w:pPr>
-      <w:r>
-        <w:rPr>
-          <w:rFonts w:ascii="Times New Roman" w:hAnsi="Times New Roman" w:cs="Times New Roman"/>
-        </w:rPr>
-        <w:t xml:space="preserve">1. </w:t>
-      </w:r>
-      <w:r>
-        <w:rPr>
-          <w:rFonts w:ascii="Times New Roman" w:hAnsi="Times New Roman" w:cs="Times New Roman"/>
-        </w:rPr>
-        <w:t>https://github.com/matplotlib/matplotlib/blob/master/lib/matplotlib/backend_bases.py (</w:t>
-      </w:r>
-      <w:r>
-        <w:rPr>
-          <w:rFonts w:ascii="Times New Roman" w:hAnsi="Times New Roman" w:cs="Times New Roman"/>
-        </w:rPr>
-        <w:t>line 129, 164</w:t>
-      </w:r>
-      <w:r>
-        <w:rPr>
-          <w:rFonts w:ascii="Times New Roman" w:hAnsi="Times New Roman" w:cs="Times New Roman"/>
-        </w:rPr>
-        <w:t>)</w:t>
-      </w:r>
-    </w:p>
-    <w:p>
-      <w:pPr>
-        <w:rPr>
-          <w:rFonts w:ascii="Times New Roman" w:hAnsi="Times New Roman" w:cs="Times New Roman"/>
-        </w:rPr>
-      </w:pPr>
-      <w:r>
-        <w:rPr>
-          <w:rFonts w:ascii="Times New Roman" w:hAnsi="Times New Roman" w:cs="Times New Roman"/>
-        </w:rPr>
-        <w:t xml:space="preserve">2. https://github.com/matplotlib/matplotlib/blob/master/lib/matplotlib/backends/backend_macosx.py (for mac </w:t>
-      </w:r>
-      <w:proofErr w:type="spellStart"/>
-      <w:r>
-        <w:rPr>
-          <w:rFonts w:ascii="Times New Roman" w:hAnsi="Times New Roman" w:cs="Times New Roman"/>
-        </w:rPr>
-        <w:t>osx</w:t>
-      </w:r>
-      <w:proofErr w:type="spellEnd"/>
-      <w:r>
-        <w:rPr>
-          <w:rFonts w:ascii="Times New Roman" w:hAnsi="Times New Roman" w:cs="Times New Roman"/>
-        </w:rPr>
-        <w:t>)</w:t>
-      </w:r>
-      <w:r>
-        <w:rPr>
-          <w:rFonts w:ascii="Times New Roman" w:hAnsi="Times New Roman" w:cs="Times New Roman"/>
-        </w:rPr>
-        <w:t xml:space="preserve"> (</w:t>
-      </w:r>
-      <w:r>
-        <w:rPr>
-          <w:rFonts w:ascii="Times New Roman" w:hAnsi="Times New Roman" w:cs="Times New Roman"/>
-        </w:rPr>
-        <w:t>line 124-142, 152</w:t>
-      </w:r>
-      <w:r>
-        <w:rPr>
-          <w:rFonts w:ascii="Times New Roman" w:hAnsi="Times New Roman" w:cs="Times New Roman"/>
-        </w:rPr>
-        <w:t>)</w:t>
-      </w:r>
     </w:p>
     <w:p>
       <w:pPr>
@@ -5839,16 +5225,8 @@
           <w:rFonts w:ascii="Times New Roman" w:hAnsi="Times New Roman" w:cs="Times New Roman"/>
         </w:rPr>
         <w:tab/>
-        <w:t xml:space="preserve">- line 1777 - </w:t>
-      </w:r>
-      <w:proofErr w:type="spellStart"/>
-      <w:r>
-        <w:rPr>
-          <w:rFonts w:ascii="Times New Roman" w:hAnsi="Times New Roman" w:cs="Times New Roman"/>
-        </w:rPr>
-        <w:t>add_axobserver</w:t>
-      </w:r>
-      <w:proofErr w:type="spellEnd"/>
+        <w:t>- line 1777 - add_axobserver</w:t>
+      </w:r>
     </w:p>
     <w:p>
       <w:pPr>
@@ -5861,29 +5239,7 @@
           <w:rFonts w:ascii="Times New Roman" w:hAnsi="Times New Roman" w:cs="Times New Roman"/>
         </w:rPr>
         <w:tab/>
-        <w:t xml:space="preserve">- 1271 - </w:t>
-      </w:r>
-      <w:proofErr w:type="spellStart"/>
-      <w:proofErr w:type="gramStart"/>
-      <w:r>
-        <w:rPr>
-          <w:rFonts w:ascii="Times New Roman" w:hAnsi="Times New Roman" w:cs="Times New Roman"/>
-        </w:rPr>
-        <w:t>clf</w:t>
-      </w:r>
-      <w:proofErr w:type="spellEnd"/>
-      <w:r>
-        <w:rPr>
-          <w:rFonts w:ascii="Times New Roman" w:hAnsi="Times New Roman" w:cs="Times New Roman"/>
-        </w:rPr>
-        <w:t>(</w:t>
-      </w:r>
-      <w:proofErr w:type="gramEnd"/>
-      <w:r>
-        <w:rPr>
-          <w:rFonts w:ascii="Times New Roman" w:hAnsi="Times New Roman" w:cs="Times New Roman"/>
-        </w:rPr>
-        <w:t>)</w:t>
+        <w:t>- 1271 - clf()</w:t>
       </w:r>
     </w:p>
     <w:p>
@@ -5909,16 +5265,8 @@
         <w:rPr>
           <w:rFonts w:ascii="Times New Roman" w:hAnsi="Times New Roman" w:cs="Times New Roman"/>
         </w:rPr>
-        <w:t xml:space="preserve"> </w:t>
-      </w:r>
-      <w:proofErr w:type="spellStart"/>
-      <w:r>
-        <w:rPr>
-          <w:rFonts w:ascii="Times New Roman" w:hAnsi="Times New Roman" w:cs="Times New Roman"/>
-        </w:rPr>
-        <w:t>delaxes</w:t>
-      </w:r>
-      <w:proofErr w:type="spellEnd"/>
+        <w:t xml:space="preserve"> delaxes</w:t>
+      </w:r>
     </w:p>
     <w:p>
       <w:pPr>
@@ -5959,19 +5307,11 @@
           <w:rFonts w:ascii="Times New Roman" w:hAnsi="Times New Roman" w:cs="Times New Roman"/>
         </w:rPr>
       </w:pPr>
-      <w:proofErr w:type="spellStart"/>
-      <w:r>
-        <w:rPr>
-          <w:rFonts w:ascii="Times New Roman" w:hAnsi="Times New Roman" w:cs="Times New Roman"/>
-        </w:rPr>
-        <w:t>Matplotlib</w:t>
-      </w:r>
-      <w:proofErr w:type="spellEnd"/>
-      <w:r>
-        <w:rPr>
-          <w:rFonts w:ascii="Times New Roman" w:hAnsi="Times New Roman" w:cs="Times New Roman"/>
-        </w:rPr>
-        <w:t xml:space="preserve"> allows working with multiple axes, and </w:t>
+      <w:r>
+        <w:rPr>
+          <w:rFonts w:ascii="Times New Roman" w:hAnsi="Times New Roman" w:cs="Times New Roman"/>
+        </w:rPr>
+        <w:t xml:space="preserve">Matplotlib allows working with multiple axes, and </w:t>
       </w:r>
       <w:r>
         <w:rPr>
@@ -6093,21 +5433,7 @@
         <w:rPr>
           <w:rFonts w:ascii="Times New Roman" w:hAnsi="Times New Roman" w:cs="Times New Roman"/>
         </w:rPr>
-        <w:t xml:space="preserve"> having a list of observers and calling the observer's update function, it keeps a list of functions (</w:t>
-      </w:r>
-      <w:proofErr w:type="spellStart"/>
-      <w:r>
-        <w:rPr>
-          <w:rFonts w:ascii="Times New Roman" w:hAnsi="Times New Roman" w:cs="Times New Roman"/>
-        </w:rPr>
-        <w:t>notify_axes_change</w:t>
-      </w:r>
-      <w:proofErr w:type="spellEnd"/>
-      <w:r>
-        <w:rPr>
-          <w:rFonts w:ascii="Times New Roman" w:hAnsi="Times New Roman" w:cs="Times New Roman"/>
-        </w:rPr>
-        <w:t>) and calls it with the parameter self in the figure.</w:t>
+        <w:t xml:space="preserve"> having a list of observers and calling the observer's update function, it keeps a list of functions (notify_axes_change) and calls it with the parameter self in the figure.</w:t>
       </w:r>
     </w:p>
     <w:sectPr>
@@ -6247,20 +5573,8 @@
                   <w:sz w:val="20"/>
                   <w:szCs w:val="20"/>
                 </w:rPr>
-                <w:t xml:space="preserve">Deliverable 2 Report - </w:t>
+                <w:t>Deliverable 2 Report - GoonSquad</w:t>
               </w:r>
-              <w:proofErr w:type="spellStart"/>
-              <w:r>
-                <w:rPr>
-                  <w:rFonts w:asciiTheme="majorHAnsi" w:hAnsiTheme="majorHAnsi" w:cstheme="majorHAnsi"/>
-                  <w:i/>
-                  <w:color w:val="auto"/>
-                  <w:sz w:val="20"/>
-                  <w:szCs w:val="20"/>
-                </w:rPr>
-                <w:t>GoonSquad</w:t>
-              </w:r>
-              <w:proofErr w:type="spellEnd"/>
             </w:p>
           </w:sdtContent>
         </w:sdt>
@@ -9215,7 +8529,7 @@
 </file>
 
 <file path=customXml/itemProps1.xml><?xml version="1.0" encoding="utf-8"?>
-<ds:datastoreItem xmlns:ds="http://schemas.openxmlformats.org/officeDocument/2006/customXml" ds:itemID="{F5F6B461-7DF0-41EF-B0C7-BBA8E969CF6F}">
+<ds:datastoreItem xmlns:ds="http://schemas.openxmlformats.org/officeDocument/2006/customXml" ds:itemID="{EF7DDE14-C809-445F-8E5D-97087F2E8D77}">
   <ds:schemaRefs>
     <ds:schemaRef ds:uri="http://schemas.openxmlformats.org/officeDocument/2006/bibliography"/>
   </ds:schemaRefs>

</xml_diff>